<commit_message>
Update Category Partition test.docx
</commit_message>
<xml_diff>
--- a/Work in Progress/Testing/Category Partition test.docx
+++ b/Work in Progress/Testing/Category Partition test.docx
@@ -935,21 +935,7 @@
               <w:rPr>
                 <w:rFonts w:ascii="CenturyGothic" w:hAnsi="CenturyGothic" w:cs="CenturyGothic"/>
               </w:rPr>
-              <w:t>[a-</w:t>
-            </w:r>
-            <w:proofErr w:type="gramStart"/>
-            <w:r>
-              <w:rPr>
-                <w:rFonts w:ascii="CenturyGothic" w:hAnsi="CenturyGothic" w:cs="CenturyGothic"/>
-              </w:rPr>
-              <w:t>z]\</w:t>
-            </w:r>
-            <w:proofErr w:type="gramEnd"/>
-            <w:r>
-              <w:rPr>
-                <w:rFonts w:ascii="CenturyGothic" w:hAnsi="CenturyGothic" w:cs="CenturyGothic"/>
-              </w:rPr>
-              <w:t>.[a-z]+[1-9]*\@</w:t>
+              <w:t>[a-z]\.[a-z]+[1-9]*\@</w:t>
             </w:r>
             <w:r>
               <w:rPr>
@@ -7838,7 +7824,6 @@
                     <w:t>“</w:t>
                   </w:r>
                   <w:proofErr w:type="spellStart"/>
-                  <w:proofErr w:type="gramStart"/>
                   <w:r>
                     <w:t>sandro.</w:t>
                   </w:r>
@@ -7846,7 +7831,6 @@
                     <w:t>super</w:t>
                   </w:r>
                   <w:proofErr w:type="spellEnd"/>
-                  <w:proofErr w:type="gramEnd"/>
                   <w:r>
                     <w:t>”</w:t>
                   </w:r>
@@ -17612,14 +17596,14 @@
         <w:tblLook w:val="0680" w:firstRow="0" w:lastRow="0" w:firstColumn="1" w:lastColumn="0" w:noHBand="1" w:noVBand="1"/>
       </w:tblPr>
       <w:tblGrid>
-        <w:gridCol w:w="2621"/>
-        <w:gridCol w:w="6440"/>
+        <w:gridCol w:w="2689"/>
+        <w:gridCol w:w="6372"/>
       </w:tblGrid>
       <w:tr>
         <w:tc>
           <w:tcPr>
             <w:cnfStyle w:val="001000000000" w:firstRow="0" w:lastRow="0" w:firstColumn="1" w:lastColumn="0" w:oddVBand="0" w:evenVBand="0" w:oddHBand="0" w:evenHBand="0" w:firstRowFirstColumn="0" w:firstRowLastColumn="0" w:lastRowFirstColumn="0" w:lastRowLastColumn="0"/>
-            <w:tcW w:w="2621" w:type="dxa"/>
+            <w:tcW w:w="2689" w:type="dxa"/>
             <w:shd w:val="clear" w:color="auto" w:fill="4472C4" w:themeFill="accent1"/>
           </w:tcPr>
           <w:p>
@@ -17643,7 +17627,7 @@
         </w:tc>
         <w:tc>
           <w:tcPr>
-            <w:tcW w:w="6440" w:type="dxa"/>
+            <w:tcW w:w="6372" w:type="dxa"/>
           </w:tcPr>
           <w:p>
             <w:pPr>
@@ -17665,7 +17649,7 @@
         <w:tc>
           <w:tcPr>
             <w:cnfStyle w:val="001000000000" w:firstRow="0" w:lastRow="0" w:firstColumn="1" w:lastColumn="0" w:oddVBand="0" w:evenVBand="0" w:oddHBand="0" w:evenHBand="0" w:firstRowFirstColumn="0" w:firstRowLastColumn="0" w:lastRowFirstColumn="0" w:lastRowLastColumn="0"/>
-            <w:tcW w:w="2621" w:type="dxa"/>
+            <w:tcW w:w="2689" w:type="dxa"/>
             <w:shd w:val="clear" w:color="auto" w:fill="4472C4" w:themeFill="accent1"/>
           </w:tcPr>
           <w:p>
@@ -17689,7 +17673,7 @@
         </w:tc>
         <w:tc>
           <w:tcPr>
-            <w:tcW w:w="6440" w:type="dxa"/>
+            <w:tcW w:w="6372" w:type="dxa"/>
           </w:tcPr>
           <w:p>
             <w:pPr>
@@ -17709,7 +17693,7 @@
         <w:tc>
           <w:tcPr>
             <w:cnfStyle w:val="001000000000" w:firstRow="0" w:lastRow="0" w:firstColumn="1" w:lastColumn="0" w:oddVBand="0" w:evenVBand="0" w:oddHBand="0" w:evenHBand="0" w:firstRowFirstColumn="0" w:firstRowLastColumn="0" w:lastRowFirstColumn="0" w:lastRowLastColumn="0"/>
-            <w:tcW w:w="2621" w:type="dxa"/>
+            <w:tcW w:w="2689" w:type="dxa"/>
             <w:shd w:val="clear" w:color="auto" w:fill="4472C4" w:themeFill="accent1"/>
           </w:tcPr>
           <w:p>
@@ -17743,7 +17727,7 @@
         </w:tc>
         <w:tc>
           <w:tcPr>
-            <w:tcW w:w="6440" w:type="dxa"/>
+            <w:tcW w:w="6372" w:type="dxa"/>
           </w:tcPr>
           <w:p>
             <w:pPr>
@@ -17757,7 +17741,7 @@
         <w:tc>
           <w:tcPr>
             <w:cnfStyle w:val="001000000000" w:firstRow="0" w:lastRow="0" w:firstColumn="1" w:lastColumn="0" w:oddVBand="0" w:evenVBand="0" w:oddHBand="0" w:evenHBand="0" w:firstRowFirstColumn="0" w:firstRowLastColumn="0" w:lastRowFirstColumn="0" w:lastRowLastColumn="0"/>
-            <w:tcW w:w="2621" w:type="dxa"/>
+            <w:tcW w:w="2689" w:type="dxa"/>
             <w:shd w:val="clear" w:color="auto" w:fill="4472C4" w:themeFill="accent1"/>
           </w:tcPr>
           <w:p>
@@ -17781,7 +17765,7 @@
         </w:tc>
         <w:tc>
           <w:tcPr>
-            <w:tcW w:w="6440" w:type="dxa"/>
+            <w:tcW w:w="6372" w:type="dxa"/>
           </w:tcPr>
           <w:p>
             <w:pPr>
@@ -17868,7 +17852,7 @@
         <w:tc>
           <w:tcPr>
             <w:cnfStyle w:val="001000000000" w:firstRow="0" w:lastRow="0" w:firstColumn="1" w:lastColumn="0" w:oddVBand="0" w:evenVBand="0" w:oddHBand="0" w:evenHBand="0" w:firstRowFirstColumn="0" w:firstRowLastColumn="0" w:lastRowFirstColumn="0" w:lastRowLastColumn="0"/>
-            <w:tcW w:w="2621" w:type="dxa"/>
+            <w:tcW w:w="2689" w:type="dxa"/>
             <w:shd w:val="clear" w:color="auto" w:fill="4472C4" w:themeFill="accent1"/>
           </w:tcPr>
           <w:p>
@@ -17895,7 +17879,7 @@
         </w:tc>
         <w:tc>
           <w:tcPr>
-            <w:tcW w:w="6440" w:type="dxa"/>
+            <w:tcW w:w="6372" w:type="dxa"/>
           </w:tcPr>
           <w:p>
             <w:pPr>
@@ -18011,18 +17995,23 @@
           <w:b/>
           <w:bCs/>
         </w:rPr>
-        <w:t xml:space="preserve"> //DA COMPLETARE</w:t>
+        <w:t xml:space="preserve"> //DA </w:t>
       </w:r>
-    </w:p>
-    <w:p>
-      <w:pPr>
+      <w:r>
         <w:rPr>
           <w:b/>
           <w:bCs/>
         </w:rPr>
-      </w:pPr>
-      <w:bookmarkStart w:id="0" w:name="_GoBack"/>
-      <w:bookmarkEnd w:id="0"/>
+        <w:t>CHIEDERE AL PROF</w:t>
+      </w:r>
+    </w:p>
+    <w:p>
+      <w:pPr>
+        <w:rPr>
+          <w:b/>
+          <w:bCs/>
+        </w:rPr>
+      </w:pPr>
     </w:p>
     <w:tbl>
       <w:tblPr>
@@ -18191,7 +18180,7 @@
                 <w:b/>
                 <w:bCs/>
               </w:rPr>
-              <w:t xml:space="preserve"> “pd”</w:t>
+              <w:t xml:space="preserve"> </w:t>
             </w:r>
           </w:p>
         </w:tc>
@@ -18556,6 +18545,2663 @@
       </w:tr>
     </w:tbl>
     <w:p/>
+    <w:p/>
+    <w:p/>
+    <w:p/>
+    <w:tbl>
+      <w:tblPr>
+        <w:tblStyle w:val="Tabellafinanziaria"/>
+        <w:tblW w:w="0" w:type="auto"/>
+        <w:tblBorders>
+          <w:top w:val="single" w:sz="4" w:space="0" w:color="auto"/>
+          <w:left w:val="single" w:sz="4" w:space="0" w:color="auto"/>
+          <w:bottom w:val="single" w:sz="4" w:space="0" w:color="auto"/>
+          <w:right w:val="single" w:sz="4" w:space="0" w:color="auto"/>
+          <w:insideH w:val="single" w:sz="4" w:space="0" w:color="auto"/>
+          <w:insideV w:val="single" w:sz="4" w:space="0" w:color="auto"/>
+        </w:tblBorders>
+        <w:tblLook w:val="0680" w:firstRow="0" w:lastRow="0" w:firstColumn="1" w:lastColumn="0" w:noHBand="1" w:noVBand="1"/>
+      </w:tblPr>
+      <w:tblGrid>
+        <w:gridCol w:w="2660"/>
+        <w:gridCol w:w="6551"/>
+      </w:tblGrid>
+      <w:tr>
+        <w:tc>
+          <w:tcPr>
+            <w:cnfStyle w:val="001000000000" w:firstRow="0" w:lastRow="0" w:firstColumn="1" w:lastColumn="0" w:oddVBand="0" w:evenVBand="0" w:oddHBand="0" w:evenHBand="0" w:firstRowFirstColumn="0" w:firstRowLastColumn="0" w:lastRowFirstColumn="0" w:lastRowLastColumn="0"/>
+            <w:tcW w:w="2660" w:type="dxa"/>
+            <w:shd w:val="clear" w:color="auto" w:fill="4472C4" w:themeFill="accent1"/>
+          </w:tcPr>
+          <w:p>
+            <w:pPr>
+              <w:spacing w:line="276" w:lineRule="auto"/>
+              <w:rPr>
+                <w:rFonts w:asciiTheme="minorHAnsi" w:hAnsiTheme="minorHAnsi"/>
+                <w:b/>
+                <w:color w:val="FFFFFF" w:themeColor="background1"/>
+              </w:rPr>
+            </w:pPr>
+            <w:r>
+              <w:rPr>
+                <w:rFonts w:asciiTheme="minorHAnsi" w:hAnsiTheme="minorHAnsi"/>
+                <w:b/>
+                <w:color w:val="FFFFFF" w:themeColor="background1"/>
+              </w:rPr>
+              <w:lastRenderedPageBreak/>
+              <w:t>Test Case Name</w:t>
+            </w:r>
+          </w:p>
+        </w:tc>
+        <w:tc>
+          <w:tcPr>
+            <w:tcW w:w="6551" w:type="dxa"/>
+          </w:tcPr>
+          <w:p>
+            <w:pPr>
+              <w:spacing w:line="276" w:lineRule="auto"/>
+              <w:cnfStyle w:val="000000000000" w:firstRow="0" w:lastRow="0" w:firstColumn="0" w:lastColumn="0" w:oddVBand="0" w:evenVBand="0" w:oddHBand="0" w:evenHBand="0" w:firstRowFirstColumn="0" w:firstRowLastColumn="0" w:lastRowFirstColumn="0" w:lastRowLastColumn="0"/>
+            </w:pPr>
+            <w:proofErr w:type="spellStart"/>
+            <w:r>
+              <w:t>Test_</w:t>
+            </w:r>
+            <w:r>
+              <w:t>Autenticazione</w:t>
+            </w:r>
+            <w:proofErr w:type="spellEnd"/>
+          </w:p>
+        </w:tc>
+      </w:tr>
+      <w:tr>
+        <w:tc>
+          <w:tcPr>
+            <w:cnfStyle w:val="001000000000" w:firstRow="0" w:lastRow="0" w:firstColumn="1" w:lastColumn="0" w:oddVBand="0" w:evenVBand="0" w:oddHBand="0" w:evenHBand="0" w:firstRowFirstColumn="0" w:firstRowLastColumn="0" w:lastRowFirstColumn="0" w:lastRowLastColumn="0"/>
+            <w:tcW w:w="2660" w:type="dxa"/>
+            <w:shd w:val="clear" w:color="auto" w:fill="4472C4" w:themeFill="accent1"/>
+          </w:tcPr>
+          <w:p>
+            <w:pPr>
+              <w:spacing w:line="276" w:lineRule="auto"/>
+              <w:rPr>
+                <w:rFonts w:asciiTheme="minorHAnsi" w:hAnsiTheme="minorHAnsi"/>
+                <w:b/>
+                <w:color w:val="FFFFFF" w:themeColor="background1"/>
+              </w:rPr>
+            </w:pPr>
+            <w:r>
+              <w:rPr>
+                <w:rFonts w:asciiTheme="minorHAnsi" w:hAnsiTheme="minorHAnsi"/>
+                <w:b/>
+                <w:color w:val="FFFFFF" w:themeColor="background1"/>
+              </w:rPr>
+              <w:t>Test Case ID</w:t>
+            </w:r>
+          </w:p>
+        </w:tc>
+        <w:tc>
+          <w:tcPr>
+            <w:tcW w:w="6551" w:type="dxa"/>
+          </w:tcPr>
+          <w:p>
+            <w:pPr>
+              <w:spacing w:line="276" w:lineRule="auto"/>
+              <w:cnfStyle w:val="000000000000" w:firstRow="0" w:lastRow="0" w:firstColumn="0" w:lastColumn="0" w:oddVBand="0" w:evenVBand="0" w:oddHBand="0" w:evenHBand="0" w:firstRowFirstColumn="0" w:firstRowLastColumn="0" w:lastRowFirstColumn="0" w:lastRowLastColumn="0"/>
+            </w:pPr>
+            <w:r>
+              <w:t>TC_1.</w:t>
+            </w:r>
+            <w:r>
+              <w:t>1_</w:t>
+            </w:r>
+            <w:r>
+              <w:t>1</w:t>
+            </w:r>
+          </w:p>
+        </w:tc>
+      </w:tr>
+      <w:tr>
+        <w:tc>
+          <w:tcPr>
+            <w:cnfStyle w:val="001000000000" w:firstRow="0" w:lastRow="0" w:firstColumn="1" w:lastColumn="0" w:oddVBand="0" w:evenVBand="0" w:oddHBand="0" w:evenHBand="0" w:firstRowFirstColumn="0" w:firstRowLastColumn="0" w:lastRowFirstColumn="0" w:lastRowLastColumn="0"/>
+            <w:tcW w:w="2660" w:type="dxa"/>
+            <w:shd w:val="clear" w:color="auto" w:fill="4472C4" w:themeFill="accent1"/>
+          </w:tcPr>
+          <w:p>
+            <w:pPr>
+              <w:spacing w:line="276" w:lineRule="auto"/>
+              <w:rPr>
+                <w:rFonts w:asciiTheme="minorHAnsi" w:hAnsiTheme="minorHAnsi"/>
+                <w:b/>
+                <w:color w:val="FFFFFF" w:themeColor="background1"/>
+              </w:rPr>
+            </w:pPr>
+            <w:proofErr w:type="spellStart"/>
+            <w:r>
+              <w:rPr>
+                <w:rFonts w:asciiTheme="minorHAnsi" w:hAnsiTheme="minorHAnsi"/>
+                <w:b/>
+                <w:color w:val="FFFFFF" w:themeColor="background1"/>
+              </w:rPr>
+              <w:t>Condizione</w:t>
+            </w:r>
+            <w:proofErr w:type="spellEnd"/>
+            <w:r>
+              <w:rPr>
+                <w:rFonts w:asciiTheme="minorHAnsi" w:hAnsiTheme="minorHAnsi"/>
+                <w:b/>
+                <w:color w:val="FFFFFF" w:themeColor="background1"/>
+              </w:rPr>
+              <w:t xml:space="preserve"> di Entrata</w:t>
+            </w:r>
+          </w:p>
+        </w:tc>
+        <w:tc>
+          <w:tcPr>
+            <w:tcW w:w="6551" w:type="dxa"/>
+          </w:tcPr>
+          <w:p>
+            <w:pPr>
+              <w:spacing w:line="276" w:lineRule="auto"/>
+              <w:cnfStyle w:val="000000000000" w:firstRow="0" w:lastRow="0" w:firstColumn="0" w:lastColumn="0" w:oddVBand="0" w:evenVBand="0" w:oddHBand="0" w:evenHBand="0" w:firstRowFirstColumn="0" w:firstRowLastColumn="0" w:lastRowFirstColumn="0" w:lastRowLastColumn="0"/>
+            </w:pPr>
+            <w:r>
+              <w:t>-</w:t>
+            </w:r>
+          </w:p>
+        </w:tc>
+      </w:tr>
+      <w:tr>
+        <w:tc>
+          <w:tcPr>
+            <w:cnfStyle w:val="001000000000" w:firstRow="0" w:lastRow="0" w:firstColumn="1" w:lastColumn="0" w:oddVBand="0" w:evenVBand="0" w:oddHBand="0" w:evenHBand="0" w:firstRowFirstColumn="0" w:firstRowLastColumn="0" w:lastRowFirstColumn="0" w:lastRowLastColumn="0"/>
+            <w:tcW w:w="2660" w:type="dxa"/>
+            <w:shd w:val="clear" w:color="auto" w:fill="4472C4" w:themeFill="accent1"/>
+          </w:tcPr>
+          <w:p>
+            <w:pPr>
+              <w:spacing w:line="276" w:lineRule="auto"/>
+              <w:rPr>
+                <w:rFonts w:asciiTheme="minorHAnsi" w:hAnsiTheme="minorHAnsi"/>
+                <w:b/>
+                <w:color w:val="FFFFFF" w:themeColor="background1"/>
+              </w:rPr>
+            </w:pPr>
+            <w:proofErr w:type="spellStart"/>
+            <w:r>
+              <w:rPr>
+                <w:rFonts w:asciiTheme="minorHAnsi" w:hAnsiTheme="minorHAnsi"/>
+                <w:b/>
+                <w:color w:val="FFFFFF" w:themeColor="background1"/>
+              </w:rPr>
+              <w:t>Flusso</w:t>
+            </w:r>
+            <w:proofErr w:type="spellEnd"/>
+            <w:r>
+              <w:rPr>
+                <w:rFonts w:asciiTheme="minorHAnsi" w:hAnsiTheme="minorHAnsi"/>
+                <w:b/>
+                <w:color w:val="FFFFFF" w:themeColor="background1"/>
+              </w:rPr>
+              <w:t xml:space="preserve"> </w:t>
+            </w:r>
+            <w:proofErr w:type="spellStart"/>
+            <w:r>
+              <w:rPr>
+                <w:rFonts w:asciiTheme="minorHAnsi" w:hAnsiTheme="minorHAnsi"/>
+                <w:b/>
+                <w:color w:val="FFFFFF" w:themeColor="background1"/>
+              </w:rPr>
+              <w:t>degli</w:t>
+            </w:r>
+            <w:proofErr w:type="spellEnd"/>
+            <w:r>
+              <w:rPr>
+                <w:rFonts w:asciiTheme="minorHAnsi" w:hAnsiTheme="minorHAnsi"/>
+                <w:b/>
+                <w:color w:val="FFFFFF" w:themeColor="background1"/>
+              </w:rPr>
+              <w:t xml:space="preserve"> </w:t>
+            </w:r>
+            <w:proofErr w:type="spellStart"/>
+            <w:r>
+              <w:rPr>
+                <w:rFonts w:asciiTheme="minorHAnsi" w:hAnsiTheme="minorHAnsi"/>
+                <w:b/>
+                <w:color w:val="FFFFFF" w:themeColor="background1"/>
+              </w:rPr>
+              <w:t>Eventi</w:t>
+            </w:r>
+            <w:proofErr w:type="spellEnd"/>
+          </w:p>
+        </w:tc>
+        <w:tc>
+          <w:tcPr>
+            <w:tcW w:w="6551" w:type="dxa"/>
+          </w:tcPr>
+          <w:p>
+            <w:pPr>
+              <w:pStyle w:val="Paragrafoelenco"/>
+              <w:numPr>
+                <w:ilvl w:val="0"/>
+                <w:numId w:val="30"/>
+              </w:numPr>
+              <w:spacing w:after="60" w:line="276" w:lineRule="auto"/>
+              <w:cnfStyle w:val="000000000000" w:firstRow="0" w:lastRow="0" w:firstColumn="0" w:lastColumn="0" w:oddVBand="0" w:evenVBand="0" w:oddHBand="0" w:evenHBand="0" w:firstRowFirstColumn="0" w:firstRowLastColumn="0" w:lastRowFirstColumn="0" w:lastRowLastColumn="0"/>
+            </w:pPr>
+            <w:proofErr w:type="spellStart"/>
+            <w:r>
+              <w:t>L’utente</w:t>
+            </w:r>
+            <w:proofErr w:type="spellEnd"/>
+            <w:r>
+              <w:t xml:space="preserve"> </w:t>
+            </w:r>
+            <w:proofErr w:type="spellStart"/>
+            <w:r>
+              <w:t>apre</w:t>
+            </w:r>
+            <w:proofErr w:type="spellEnd"/>
+            <w:r>
+              <w:t xml:space="preserve"> </w:t>
+            </w:r>
+            <w:proofErr w:type="spellStart"/>
+            <w:r>
+              <w:t>il</w:t>
+            </w:r>
+            <w:proofErr w:type="spellEnd"/>
+            <w:r>
+              <w:t xml:space="preserve"> form di login</w:t>
+            </w:r>
+          </w:p>
+          <w:p>
+            <w:pPr>
+              <w:pStyle w:val="Paragrafoelenco"/>
+              <w:numPr>
+                <w:ilvl w:val="0"/>
+                <w:numId w:val="30"/>
+              </w:numPr>
+              <w:spacing w:after="60" w:line="276" w:lineRule="auto"/>
+              <w:cnfStyle w:val="000000000000" w:firstRow="0" w:lastRow="0" w:firstColumn="0" w:lastColumn="0" w:oddVBand="0" w:evenVBand="0" w:oddHBand="0" w:evenHBand="0" w:firstRowFirstColumn="0" w:firstRowLastColumn="0" w:lastRowFirstColumn="0" w:lastRowLastColumn="0"/>
+            </w:pPr>
+            <w:proofErr w:type="spellStart"/>
+            <w:r>
+              <w:t>L’utente</w:t>
+            </w:r>
+            <w:proofErr w:type="spellEnd"/>
+            <w:r>
+              <w:t xml:space="preserve"> </w:t>
+            </w:r>
+            <w:proofErr w:type="spellStart"/>
+            <w:r>
+              <w:t>inserisci</w:t>
+            </w:r>
+            <w:proofErr w:type="spellEnd"/>
+            <w:r>
+              <w:t xml:space="preserve"> </w:t>
+            </w:r>
+            <w:proofErr w:type="spellStart"/>
+            <w:r>
+              <w:t>i</w:t>
+            </w:r>
+            <w:proofErr w:type="spellEnd"/>
+            <w:r>
+              <w:t xml:space="preserve"> </w:t>
+            </w:r>
+            <w:proofErr w:type="spellStart"/>
+            <w:r>
+              <w:t>propri</w:t>
+            </w:r>
+            <w:proofErr w:type="spellEnd"/>
+            <w:r>
+              <w:t xml:space="preserve"> </w:t>
+            </w:r>
+            <w:proofErr w:type="spellStart"/>
+            <w:r>
+              <w:t>dati</w:t>
+            </w:r>
+            <w:proofErr w:type="spellEnd"/>
+            <w:r>
+              <w:t xml:space="preserve"> per </w:t>
+            </w:r>
+            <w:proofErr w:type="spellStart"/>
+            <w:r>
+              <w:t>effettuare</w:t>
+            </w:r>
+            <w:proofErr w:type="spellEnd"/>
+            <w:r>
+              <w:t xml:space="preserve"> </w:t>
+            </w:r>
+            <w:proofErr w:type="spellStart"/>
+            <w:r>
+              <w:t>l’autenticazione</w:t>
+            </w:r>
+            <w:proofErr w:type="spellEnd"/>
+            <w:r>
+              <w:t>:</w:t>
+            </w:r>
+          </w:p>
+          <w:tbl>
+            <w:tblPr>
+              <w:tblStyle w:val="Grigliatabella"/>
+              <w:tblW w:w="0" w:type="auto"/>
+              <w:tblLook w:val="04A0" w:firstRow="1" w:lastRow="0" w:firstColumn="1" w:lastColumn="0" w:noHBand="0" w:noVBand="1"/>
+            </w:tblPr>
+            <w:tblGrid>
+              <w:gridCol w:w="3076"/>
+              <w:gridCol w:w="3076"/>
+            </w:tblGrid>
+            <w:tr>
+              <w:trPr>
+                <w:trHeight w:val="416"/>
+              </w:trPr>
+              <w:tc>
+                <w:tcPr>
+                  <w:tcW w:w="3076" w:type="dxa"/>
+                </w:tcPr>
+                <w:p>
+                  <w:pPr>
+                    <w:pStyle w:val="Paragrafoelenco"/>
+                    <w:spacing w:before="60" w:after="60" w:line="276" w:lineRule="auto"/>
+                    <w:ind w:left="0"/>
+                    <w:jc w:val="center"/>
+                    <w:rPr>
+                      <w:b/>
+                      <w:bCs/>
+                    </w:rPr>
+                  </w:pPr>
+                  <w:r>
+                    <w:rPr>
+                      <w:b/>
+                      <w:bCs/>
+                    </w:rPr>
+                    <w:t>Input</w:t>
+                  </w:r>
+                </w:p>
+              </w:tc>
+              <w:tc>
+                <w:tcPr>
+                  <w:tcW w:w="3076" w:type="dxa"/>
+                </w:tcPr>
+                <w:p>
+                  <w:pPr>
+                    <w:pStyle w:val="Paragrafoelenco"/>
+                    <w:spacing w:before="60" w:after="60" w:line="276" w:lineRule="auto"/>
+                    <w:ind w:left="0"/>
+                    <w:jc w:val="center"/>
+                    <w:rPr>
+                      <w:b/>
+                      <w:bCs/>
+                    </w:rPr>
+                  </w:pPr>
+                  <w:proofErr w:type="spellStart"/>
+                  <w:r>
+                    <w:rPr>
+                      <w:b/>
+                      <w:bCs/>
+                    </w:rPr>
+                    <w:t>Valori</w:t>
+                  </w:r>
+                  <w:proofErr w:type="spellEnd"/>
+                </w:p>
+              </w:tc>
+            </w:tr>
+            <w:tr>
+              <w:trPr>
+                <w:trHeight w:val="416"/>
+              </w:trPr>
+              <w:tc>
+                <w:tcPr>
+                  <w:tcW w:w="3076" w:type="dxa"/>
+                </w:tcPr>
+                <w:p>
+                  <w:pPr>
+                    <w:pStyle w:val="Paragrafoelenco"/>
+                    <w:spacing w:before="60" w:after="60" w:line="276" w:lineRule="auto"/>
+                    <w:ind w:left="0"/>
+                  </w:pPr>
+                  <w:r>
+                    <w:t>Username</w:t>
+                  </w:r>
+                </w:p>
+              </w:tc>
+              <w:tc>
+                <w:tcPr>
+                  <w:tcW w:w="3076" w:type="dxa"/>
+                </w:tcPr>
+                <w:p>
+                  <w:pPr>
+                    <w:pStyle w:val="Paragrafoelenco"/>
+                    <w:spacing w:before="60" w:after="60" w:line="276" w:lineRule="auto"/>
+                    <w:ind w:left="0"/>
+                  </w:pPr>
+                  <w:r>
+                    <w:t>“paolo22”</w:t>
+                  </w:r>
+                </w:p>
+              </w:tc>
+            </w:tr>
+            <w:tr>
+              <w:trPr>
+                <w:trHeight w:val="416"/>
+              </w:trPr>
+              <w:tc>
+                <w:tcPr>
+                  <w:tcW w:w="3076" w:type="dxa"/>
+                </w:tcPr>
+                <w:p>
+                  <w:pPr>
+                    <w:pStyle w:val="Paragrafoelenco"/>
+                    <w:spacing w:before="60" w:after="60" w:line="276" w:lineRule="auto"/>
+                    <w:ind w:left="0"/>
+                  </w:pPr>
+                  <w:r>
+                    <w:t>Password</w:t>
+                  </w:r>
+                </w:p>
+              </w:tc>
+              <w:tc>
+                <w:tcPr>
+                  <w:tcW w:w="3076" w:type="dxa"/>
+                </w:tcPr>
+                <w:p>
+                  <w:pPr>
+                    <w:pStyle w:val="Paragrafoelenco"/>
+                    <w:spacing w:before="60" w:after="60" w:line="276" w:lineRule="auto"/>
+                    <w:ind w:left="0"/>
+                  </w:pPr>
+                  <w:r>
+                    <w:t>“</w:t>
+                  </w:r>
+                  <w:proofErr w:type="spellStart"/>
+                  <w:r>
+                    <w:t>CicaleGG</w:t>
+                  </w:r>
+                  <w:proofErr w:type="spellEnd"/>
+                  <w:r>
+                    <w:t>”</w:t>
+                  </w:r>
+                </w:p>
+              </w:tc>
+            </w:tr>
+          </w:tbl>
+          <w:p>
+            <w:pPr>
+              <w:pStyle w:val="Paragrafoelenco"/>
+              <w:numPr>
+                <w:ilvl w:val="0"/>
+                <w:numId w:val="30"/>
+              </w:numPr>
+              <w:spacing w:after="60" w:line="276" w:lineRule="auto"/>
+              <w:cnfStyle w:val="000000000000" w:firstRow="0" w:lastRow="0" w:firstColumn="0" w:lastColumn="0" w:oddVBand="0" w:evenVBand="0" w:oddHBand="0" w:evenHBand="0" w:firstRowFirstColumn="0" w:firstRowLastColumn="0" w:lastRowFirstColumn="0" w:lastRowLastColumn="0"/>
+            </w:pPr>
+            <w:r>
+              <w:t xml:space="preserve">Il </w:t>
+            </w:r>
+            <w:proofErr w:type="spellStart"/>
+            <w:r>
+              <w:t>sistema</w:t>
+            </w:r>
+            <w:proofErr w:type="spellEnd"/>
+            <w:r>
+              <w:t xml:space="preserve"> </w:t>
+            </w:r>
+            <w:proofErr w:type="spellStart"/>
+            <w:r>
+              <w:t>mostra</w:t>
+            </w:r>
+            <w:proofErr w:type="spellEnd"/>
+            <w:r>
+              <w:t xml:space="preserve"> </w:t>
+            </w:r>
+            <w:proofErr w:type="spellStart"/>
+            <w:r>
+              <w:t>il</w:t>
+            </w:r>
+            <w:proofErr w:type="spellEnd"/>
+            <w:r>
+              <w:t xml:space="preserve"> </w:t>
+            </w:r>
+            <w:proofErr w:type="spellStart"/>
+            <w:r>
+              <w:t>seguente</w:t>
+            </w:r>
+            <w:proofErr w:type="spellEnd"/>
+            <w:r>
+              <w:t xml:space="preserve"> </w:t>
+            </w:r>
+            <w:proofErr w:type="spellStart"/>
+            <w:r>
+              <w:t>messaggio</w:t>
+            </w:r>
+            <w:proofErr w:type="spellEnd"/>
+            <w:r>
+              <w:t xml:space="preserve"> di </w:t>
+            </w:r>
+            <w:proofErr w:type="spellStart"/>
+            <w:r>
+              <w:t>errore</w:t>
+            </w:r>
+            <w:proofErr w:type="spellEnd"/>
+            <w:r>
+              <w:t>: “</w:t>
+            </w:r>
+            <w:r>
+              <w:rPr>
+                <w:rFonts w:ascii="Calibri" w:eastAsia="Calibri" w:hAnsi="Calibri" w:cs="Calibri"/>
+                <w:i/>
+                <w:iCs/>
+                <w:szCs w:val="24"/>
+              </w:rPr>
+              <w:t xml:space="preserve">Username non </w:t>
+            </w:r>
+            <w:proofErr w:type="spellStart"/>
+            <w:r>
+              <w:rPr>
+                <w:rFonts w:ascii="Calibri" w:eastAsia="Calibri" w:hAnsi="Calibri" w:cs="Calibri"/>
+                <w:i/>
+                <w:iCs/>
+                <w:szCs w:val="24"/>
+              </w:rPr>
+              <w:t>presente</w:t>
+            </w:r>
+            <w:proofErr w:type="spellEnd"/>
+            <w:r>
+              <w:rPr>
+                <w:rFonts w:ascii="Calibri" w:eastAsia="Calibri" w:hAnsi="Calibri" w:cs="Calibri"/>
+                <w:i/>
+                <w:iCs/>
+                <w:szCs w:val="24"/>
+              </w:rPr>
+              <w:t xml:space="preserve"> </w:t>
+            </w:r>
+            <w:proofErr w:type="spellStart"/>
+            <w:r>
+              <w:rPr>
+                <w:rFonts w:ascii="Calibri" w:eastAsia="Calibri" w:hAnsi="Calibri" w:cs="Calibri"/>
+                <w:i/>
+                <w:iCs/>
+                <w:szCs w:val="24"/>
+              </w:rPr>
+              <w:t>nel</w:t>
+            </w:r>
+            <w:proofErr w:type="spellEnd"/>
+            <w:r>
+              <w:rPr>
+                <w:rFonts w:ascii="Calibri" w:eastAsia="Calibri" w:hAnsi="Calibri" w:cs="Calibri"/>
+                <w:i/>
+                <w:iCs/>
+                <w:szCs w:val="24"/>
+              </w:rPr>
+              <w:t xml:space="preserve"> database</w:t>
+            </w:r>
+            <w:r>
+              <w:rPr>
+                <w:rFonts w:ascii="Calibri" w:eastAsia="Calibri" w:hAnsi="Calibri" w:cs="Calibri"/>
+                <w:szCs w:val="24"/>
+              </w:rPr>
+              <w:t>”</w:t>
+            </w:r>
+          </w:p>
+        </w:tc>
+      </w:tr>
+      <w:tr>
+        <w:tc>
+          <w:tcPr>
+            <w:cnfStyle w:val="001000000000" w:firstRow="0" w:lastRow="0" w:firstColumn="1" w:lastColumn="0" w:oddVBand="0" w:evenVBand="0" w:oddHBand="0" w:evenHBand="0" w:firstRowFirstColumn="0" w:firstRowLastColumn="0" w:lastRowFirstColumn="0" w:lastRowLastColumn="0"/>
+            <w:tcW w:w="2660" w:type="dxa"/>
+            <w:shd w:val="clear" w:color="auto" w:fill="4472C4" w:themeFill="accent1"/>
+          </w:tcPr>
+          <w:p>
+            <w:pPr>
+              <w:spacing w:line="276" w:lineRule="auto"/>
+              <w:rPr>
+                <w:rFonts w:asciiTheme="minorHAnsi" w:hAnsiTheme="minorHAnsi"/>
+                <w:b/>
+                <w:color w:val="FFFFFF" w:themeColor="background1"/>
+              </w:rPr>
+            </w:pPr>
+            <w:proofErr w:type="spellStart"/>
+            <w:r>
+              <w:rPr>
+                <w:rFonts w:asciiTheme="minorHAnsi" w:hAnsiTheme="minorHAnsi"/>
+                <w:b/>
+                <w:color w:val="FFFFFF" w:themeColor="background1"/>
+              </w:rPr>
+              <w:t>Condizione</w:t>
+            </w:r>
+            <w:proofErr w:type="spellEnd"/>
+            <w:r>
+              <w:rPr>
+                <w:rFonts w:asciiTheme="minorHAnsi" w:hAnsiTheme="minorHAnsi"/>
+                <w:b/>
+                <w:color w:val="FFFFFF" w:themeColor="background1"/>
+              </w:rPr>
+              <w:t xml:space="preserve"> di </w:t>
+            </w:r>
+            <w:proofErr w:type="spellStart"/>
+            <w:r>
+              <w:rPr>
+                <w:rFonts w:asciiTheme="minorHAnsi" w:hAnsiTheme="minorHAnsi"/>
+                <w:b/>
+                <w:color w:val="FFFFFF" w:themeColor="background1"/>
+              </w:rPr>
+              <w:t>uscita</w:t>
+            </w:r>
+            <w:proofErr w:type="spellEnd"/>
+          </w:p>
+        </w:tc>
+        <w:tc>
+          <w:tcPr>
+            <w:tcW w:w="6551" w:type="dxa"/>
+          </w:tcPr>
+          <w:p>
+            <w:pPr>
+              <w:spacing w:line="276" w:lineRule="auto"/>
+              <w:cnfStyle w:val="000000000000" w:firstRow="0" w:lastRow="0" w:firstColumn="0" w:lastColumn="0" w:oddVBand="0" w:evenVBand="0" w:oddHBand="0" w:evenHBand="0" w:firstRowFirstColumn="0" w:firstRowLastColumn="0" w:lastRowFirstColumn="0" w:lastRowLastColumn="0"/>
+            </w:pPr>
+            <w:proofErr w:type="spellStart"/>
+            <w:r>
+              <w:rPr>
+                <w:rFonts w:ascii="Calibri" w:eastAsia="Calibri" w:hAnsi="Calibri" w:cs="Calibri"/>
+              </w:rPr>
+              <w:t>L’utente</w:t>
+            </w:r>
+            <w:proofErr w:type="spellEnd"/>
+            <w:r>
+              <w:rPr>
+                <w:rFonts w:ascii="Calibri" w:eastAsia="Calibri" w:hAnsi="Calibri" w:cs="Calibri"/>
+              </w:rPr>
+              <w:t xml:space="preserve"> è </w:t>
+            </w:r>
+            <w:proofErr w:type="spellStart"/>
+            <w:r>
+              <w:rPr>
+                <w:rFonts w:ascii="Calibri" w:eastAsia="Calibri" w:hAnsi="Calibri" w:cs="Calibri"/>
+              </w:rPr>
+              <w:t>mandato</w:t>
+            </w:r>
+            <w:proofErr w:type="spellEnd"/>
+            <w:r>
+              <w:rPr>
+                <w:rFonts w:ascii="Calibri" w:eastAsia="Calibri" w:hAnsi="Calibri" w:cs="Calibri"/>
+              </w:rPr>
+              <w:t xml:space="preserve"> </w:t>
+            </w:r>
+            <w:proofErr w:type="spellStart"/>
+            <w:r>
+              <w:rPr>
+                <w:rFonts w:ascii="Calibri" w:eastAsia="Calibri" w:hAnsi="Calibri" w:cs="Calibri"/>
+              </w:rPr>
+              <w:t>sulla</w:t>
+            </w:r>
+            <w:proofErr w:type="spellEnd"/>
+            <w:r>
+              <w:rPr>
+                <w:rFonts w:ascii="Calibri" w:eastAsia="Calibri" w:hAnsi="Calibri" w:cs="Calibri"/>
+              </w:rPr>
+              <w:t xml:space="preserve"> </w:t>
+            </w:r>
+            <w:proofErr w:type="spellStart"/>
+            <w:r>
+              <w:rPr>
+                <w:rFonts w:ascii="Calibri" w:eastAsia="Calibri" w:hAnsi="Calibri" w:cs="Calibri"/>
+              </w:rPr>
+              <w:t>sua</w:t>
+            </w:r>
+            <w:proofErr w:type="spellEnd"/>
+            <w:r>
+              <w:rPr>
+                <w:rFonts w:ascii="Calibri" w:eastAsia="Calibri" w:hAnsi="Calibri" w:cs="Calibri"/>
+              </w:rPr>
+              <w:t xml:space="preserve"> “Homepage”</w:t>
+            </w:r>
+          </w:p>
+        </w:tc>
+      </w:tr>
+    </w:tbl>
+    <w:p>
+      <w:pPr>
+        <w:spacing w:line="276" w:lineRule="auto"/>
+        <w:rPr>
+          <w:b/>
+        </w:rPr>
+      </w:pPr>
+    </w:p>
+    <w:tbl>
+      <w:tblPr>
+        <w:tblStyle w:val="Tabellafinanziaria"/>
+        <w:tblW w:w="0" w:type="auto"/>
+        <w:tblBorders>
+          <w:top w:val="single" w:sz="4" w:space="0" w:color="auto"/>
+          <w:left w:val="single" w:sz="4" w:space="0" w:color="auto"/>
+          <w:bottom w:val="single" w:sz="4" w:space="0" w:color="auto"/>
+          <w:right w:val="single" w:sz="4" w:space="0" w:color="auto"/>
+          <w:insideH w:val="single" w:sz="4" w:space="0" w:color="auto"/>
+          <w:insideV w:val="single" w:sz="4" w:space="0" w:color="auto"/>
+        </w:tblBorders>
+        <w:tblLook w:val="0680" w:firstRow="0" w:lastRow="0" w:firstColumn="1" w:lastColumn="0" w:noHBand="1" w:noVBand="1"/>
+      </w:tblPr>
+      <w:tblGrid>
+        <w:gridCol w:w="2660"/>
+        <w:gridCol w:w="6551"/>
+      </w:tblGrid>
+      <w:tr>
+        <w:tc>
+          <w:tcPr>
+            <w:cnfStyle w:val="001000000000" w:firstRow="0" w:lastRow="0" w:firstColumn="1" w:lastColumn="0" w:oddVBand="0" w:evenVBand="0" w:oddHBand="0" w:evenHBand="0" w:firstRowFirstColumn="0" w:firstRowLastColumn="0" w:lastRowFirstColumn="0" w:lastRowLastColumn="0"/>
+            <w:tcW w:w="2660" w:type="dxa"/>
+            <w:shd w:val="clear" w:color="auto" w:fill="4472C4" w:themeFill="accent1"/>
+          </w:tcPr>
+          <w:p>
+            <w:pPr>
+              <w:spacing w:line="276" w:lineRule="auto"/>
+              <w:rPr>
+                <w:rFonts w:asciiTheme="minorHAnsi" w:hAnsiTheme="minorHAnsi"/>
+                <w:b/>
+                <w:color w:val="FFFFFF" w:themeColor="background1"/>
+              </w:rPr>
+            </w:pPr>
+            <w:r>
+              <w:rPr>
+                <w:rFonts w:asciiTheme="minorHAnsi" w:hAnsiTheme="minorHAnsi"/>
+                <w:b/>
+                <w:color w:val="FFFFFF" w:themeColor="background1"/>
+              </w:rPr>
+              <w:t>Test Case Name</w:t>
+            </w:r>
+          </w:p>
+        </w:tc>
+        <w:tc>
+          <w:tcPr>
+            <w:tcW w:w="6551" w:type="dxa"/>
+          </w:tcPr>
+          <w:p>
+            <w:pPr>
+              <w:spacing w:line="276" w:lineRule="auto"/>
+              <w:cnfStyle w:val="000000000000" w:firstRow="0" w:lastRow="0" w:firstColumn="0" w:lastColumn="0" w:oddVBand="0" w:evenVBand="0" w:oddHBand="0" w:evenHBand="0" w:firstRowFirstColumn="0" w:firstRowLastColumn="0" w:lastRowFirstColumn="0" w:lastRowLastColumn="0"/>
+            </w:pPr>
+            <w:proofErr w:type="spellStart"/>
+            <w:r>
+              <w:t>Test_</w:t>
+            </w:r>
+            <w:r>
+              <w:t>Autenticazione</w:t>
+            </w:r>
+            <w:proofErr w:type="spellEnd"/>
+          </w:p>
+        </w:tc>
+      </w:tr>
+      <w:tr>
+        <w:tc>
+          <w:tcPr>
+            <w:cnfStyle w:val="001000000000" w:firstRow="0" w:lastRow="0" w:firstColumn="1" w:lastColumn="0" w:oddVBand="0" w:evenVBand="0" w:oddHBand="0" w:evenHBand="0" w:firstRowFirstColumn="0" w:firstRowLastColumn="0" w:lastRowFirstColumn="0" w:lastRowLastColumn="0"/>
+            <w:tcW w:w="2660" w:type="dxa"/>
+            <w:shd w:val="clear" w:color="auto" w:fill="4472C4" w:themeFill="accent1"/>
+          </w:tcPr>
+          <w:p>
+            <w:pPr>
+              <w:spacing w:line="276" w:lineRule="auto"/>
+              <w:rPr>
+                <w:rFonts w:asciiTheme="minorHAnsi" w:hAnsiTheme="minorHAnsi"/>
+                <w:b/>
+                <w:color w:val="FFFFFF" w:themeColor="background1"/>
+              </w:rPr>
+            </w:pPr>
+            <w:r>
+              <w:rPr>
+                <w:rFonts w:asciiTheme="minorHAnsi" w:hAnsiTheme="minorHAnsi"/>
+                <w:b/>
+                <w:color w:val="FFFFFF" w:themeColor="background1"/>
+              </w:rPr>
+              <w:t>Test Case ID</w:t>
+            </w:r>
+          </w:p>
+        </w:tc>
+        <w:tc>
+          <w:tcPr>
+            <w:tcW w:w="6551" w:type="dxa"/>
+          </w:tcPr>
+          <w:p>
+            <w:pPr>
+              <w:spacing w:line="276" w:lineRule="auto"/>
+              <w:cnfStyle w:val="000000000000" w:firstRow="0" w:lastRow="0" w:firstColumn="0" w:lastColumn="0" w:oddVBand="0" w:evenVBand="0" w:oddHBand="0" w:evenHBand="0" w:firstRowFirstColumn="0" w:firstRowLastColumn="0" w:lastRowFirstColumn="0" w:lastRowLastColumn="0"/>
+            </w:pPr>
+            <w:r>
+              <w:t>TC_1.</w:t>
+            </w:r>
+            <w:r>
+              <w:t>1_</w:t>
+            </w:r>
+            <w:r>
+              <w:t>2</w:t>
+            </w:r>
+          </w:p>
+        </w:tc>
+      </w:tr>
+      <w:tr>
+        <w:tc>
+          <w:tcPr>
+            <w:cnfStyle w:val="001000000000" w:firstRow="0" w:lastRow="0" w:firstColumn="1" w:lastColumn="0" w:oddVBand="0" w:evenVBand="0" w:oddHBand="0" w:evenHBand="0" w:firstRowFirstColumn="0" w:firstRowLastColumn="0" w:lastRowFirstColumn="0" w:lastRowLastColumn="0"/>
+            <w:tcW w:w="2660" w:type="dxa"/>
+            <w:shd w:val="clear" w:color="auto" w:fill="4472C4" w:themeFill="accent1"/>
+          </w:tcPr>
+          <w:p>
+            <w:pPr>
+              <w:spacing w:line="276" w:lineRule="auto"/>
+              <w:rPr>
+                <w:rFonts w:asciiTheme="minorHAnsi" w:hAnsiTheme="minorHAnsi"/>
+                <w:b/>
+                <w:color w:val="FFFFFF" w:themeColor="background1"/>
+              </w:rPr>
+            </w:pPr>
+            <w:proofErr w:type="spellStart"/>
+            <w:r>
+              <w:rPr>
+                <w:rFonts w:asciiTheme="minorHAnsi" w:hAnsiTheme="minorHAnsi"/>
+                <w:b/>
+                <w:color w:val="FFFFFF" w:themeColor="background1"/>
+              </w:rPr>
+              <w:t>Condizione</w:t>
+            </w:r>
+            <w:proofErr w:type="spellEnd"/>
+            <w:r>
+              <w:rPr>
+                <w:rFonts w:asciiTheme="minorHAnsi" w:hAnsiTheme="minorHAnsi"/>
+                <w:b/>
+                <w:color w:val="FFFFFF" w:themeColor="background1"/>
+              </w:rPr>
+              <w:t xml:space="preserve"> di Entrata</w:t>
+            </w:r>
+          </w:p>
+        </w:tc>
+        <w:tc>
+          <w:tcPr>
+            <w:tcW w:w="6551" w:type="dxa"/>
+          </w:tcPr>
+          <w:p>
+            <w:pPr>
+              <w:spacing w:line="276" w:lineRule="auto"/>
+              <w:cnfStyle w:val="000000000000" w:firstRow="0" w:lastRow="0" w:firstColumn="0" w:lastColumn="0" w:oddVBand="0" w:evenVBand="0" w:oddHBand="0" w:evenHBand="0" w:firstRowFirstColumn="0" w:firstRowLastColumn="0" w:lastRowFirstColumn="0" w:lastRowLastColumn="0"/>
+            </w:pPr>
+            <w:r>
+              <w:t>-</w:t>
+            </w:r>
+          </w:p>
+        </w:tc>
+      </w:tr>
+      <w:tr>
+        <w:tc>
+          <w:tcPr>
+            <w:cnfStyle w:val="001000000000" w:firstRow="0" w:lastRow="0" w:firstColumn="1" w:lastColumn="0" w:oddVBand="0" w:evenVBand="0" w:oddHBand="0" w:evenHBand="0" w:firstRowFirstColumn="0" w:firstRowLastColumn="0" w:lastRowFirstColumn="0" w:lastRowLastColumn="0"/>
+            <w:tcW w:w="2660" w:type="dxa"/>
+            <w:shd w:val="clear" w:color="auto" w:fill="4472C4" w:themeFill="accent1"/>
+          </w:tcPr>
+          <w:p>
+            <w:pPr>
+              <w:spacing w:line="276" w:lineRule="auto"/>
+              <w:rPr>
+                <w:rFonts w:asciiTheme="minorHAnsi" w:hAnsiTheme="minorHAnsi"/>
+                <w:b/>
+                <w:color w:val="FFFFFF" w:themeColor="background1"/>
+              </w:rPr>
+            </w:pPr>
+            <w:proofErr w:type="spellStart"/>
+            <w:r>
+              <w:rPr>
+                <w:rFonts w:asciiTheme="minorHAnsi" w:hAnsiTheme="minorHAnsi"/>
+                <w:b/>
+                <w:color w:val="FFFFFF" w:themeColor="background1"/>
+              </w:rPr>
+              <w:t>Flusso</w:t>
+            </w:r>
+            <w:proofErr w:type="spellEnd"/>
+            <w:r>
+              <w:rPr>
+                <w:rFonts w:asciiTheme="minorHAnsi" w:hAnsiTheme="minorHAnsi"/>
+                <w:b/>
+                <w:color w:val="FFFFFF" w:themeColor="background1"/>
+              </w:rPr>
+              <w:t xml:space="preserve"> </w:t>
+            </w:r>
+            <w:proofErr w:type="spellStart"/>
+            <w:r>
+              <w:rPr>
+                <w:rFonts w:asciiTheme="minorHAnsi" w:hAnsiTheme="minorHAnsi"/>
+                <w:b/>
+                <w:color w:val="FFFFFF" w:themeColor="background1"/>
+              </w:rPr>
+              <w:t>degli</w:t>
+            </w:r>
+            <w:proofErr w:type="spellEnd"/>
+            <w:r>
+              <w:rPr>
+                <w:rFonts w:asciiTheme="minorHAnsi" w:hAnsiTheme="minorHAnsi"/>
+                <w:b/>
+                <w:color w:val="FFFFFF" w:themeColor="background1"/>
+              </w:rPr>
+              <w:t xml:space="preserve"> </w:t>
+            </w:r>
+            <w:proofErr w:type="spellStart"/>
+            <w:r>
+              <w:rPr>
+                <w:rFonts w:asciiTheme="minorHAnsi" w:hAnsiTheme="minorHAnsi"/>
+                <w:b/>
+                <w:color w:val="FFFFFF" w:themeColor="background1"/>
+              </w:rPr>
+              <w:t>Eventi</w:t>
+            </w:r>
+            <w:proofErr w:type="spellEnd"/>
+          </w:p>
+        </w:tc>
+        <w:tc>
+          <w:tcPr>
+            <w:tcW w:w="6551" w:type="dxa"/>
+          </w:tcPr>
+          <w:p>
+            <w:pPr>
+              <w:pStyle w:val="Paragrafoelenco"/>
+              <w:numPr>
+                <w:ilvl w:val="0"/>
+                <w:numId w:val="31"/>
+              </w:numPr>
+              <w:spacing w:after="60" w:line="276" w:lineRule="auto"/>
+              <w:cnfStyle w:val="000000000000" w:firstRow="0" w:lastRow="0" w:firstColumn="0" w:lastColumn="0" w:oddVBand="0" w:evenVBand="0" w:oddHBand="0" w:evenHBand="0" w:firstRowFirstColumn="0" w:firstRowLastColumn="0" w:lastRowFirstColumn="0" w:lastRowLastColumn="0"/>
+            </w:pPr>
+            <w:proofErr w:type="spellStart"/>
+            <w:r>
+              <w:t>L’utente</w:t>
+            </w:r>
+            <w:proofErr w:type="spellEnd"/>
+            <w:r>
+              <w:t xml:space="preserve"> </w:t>
+            </w:r>
+            <w:proofErr w:type="spellStart"/>
+            <w:r>
+              <w:t>apre</w:t>
+            </w:r>
+            <w:proofErr w:type="spellEnd"/>
+            <w:r>
+              <w:t xml:space="preserve"> </w:t>
+            </w:r>
+            <w:proofErr w:type="spellStart"/>
+            <w:r>
+              <w:t>il</w:t>
+            </w:r>
+            <w:proofErr w:type="spellEnd"/>
+            <w:r>
+              <w:t xml:space="preserve"> form di login</w:t>
+            </w:r>
+          </w:p>
+          <w:p>
+            <w:pPr>
+              <w:pStyle w:val="Paragrafoelenco"/>
+              <w:numPr>
+                <w:ilvl w:val="0"/>
+                <w:numId w:val="31"/>
+              </w:numPr>
+              <w:spacing w:after="60" w:line="276" w:lineRule="auto"/>
+              <w:cnfStyle w:val="000000000000" w:firstRow="0" w:lastRow="0" w:firstColumn="0" w:lastColumn="0" w:oddVBand="0" w:evenVBand="0" w:oddHBand="0" w:evenHBand="0" w:firstRowFirstColumn="0" w:firstRowLastColumn="0" w:lastRowFirstColumn="0" w:lastRowLastColumn="0"/>
+            </w:pPr>
+            <w:proofErr w:type="spellStart"/>
+            <w:r>
+              <w:t>L’utente</w:t>
+            </w:r>
+            <w:proofErr w:type="spellEnd"/>
+            <w:r>
+              <w:t xml:space="preserve"> </w:t>
+            </w:r>
+            <w:proofErr w:type="spellStart"/>
+            <w:r>
+              <w:t>inserisci</w:t>
+            </w:r>
+            <w:proofErr w:type="spellEnd"/>
+            <w:r>
+              <w:t xml:space="preserve"> </w:t>
+            </w:r>
+            <w:proofErr w:type="spellStart"/>
+            <w:r>
+              <w:t>i</w:t>
+            </w:r>
+            <w:proofErr w:type="spellEnd"/>
+            <w:r>
+              <w:t xml:space="preserve"> </w:t>
+            </w:r>
+            <w:proofErr w:type="spellStart"/>
+            <w:r>
+              <w:t>propri</w:t>
+            </w:r>
+            <w:proofErr w:type="spellEnd"/>
+            <w:r>
+              <w:t xml:space="preserve"> </w:t>
+            </w:r>
+            <w:proofErr w:type="spellStart"/>
+            <w:r>
+              <w:t>dati</w:t>
+            </w:r>
+            <w:proofErr w:type="spellEnd"/>
+            <w:r>
+              <w:t xml:space="preserve"> per </w:t>
+            </w:r>
+            <w:proofErr w:type="spellStart"/>
+            <w:r>
+              <w:t>effettuare</w:t>
+            </w:r>
+            <w:proofErr w:type="spellEnd"/>
+            <w:r>
+              <w:t xml:space="preserve"> </w:t>
+            </w:r>
+            <w:proofErr w:type="spellStart"/>
+            <w:r>
+              <w:t>l’autenticazione</w:t>
+            </w:r>
+            <w:proofErr w:type="spellEnd"/>
+            <w:r>
+              <w:t>:</w:t>
+            </w:r>
+          </w:p>
+          <w:tbl>
+            <w:tblPr>
+              <w:tblStyle w:val="Grigliatabella"/>
+              <w:tblW w:w="0" w:type="auto"/>
+              <w:tblLook w:val="04A0" w:firstRow="1" w:lastRow="0" w:firstColumn="1" w:lastColumn="0" w:noHBand="0" w:noVBand="1"/>
+            </w:tblPr>
+            <w:tblGrid>
+              <w:gridCol w:w="3076"/>
+              <w:gridCol w:w="3076"/>
+            </w:tblGrid>
+            <w:tr>
+              <w:trPr>
+                <w:trHeight w:val="416"/>
+              </w:trPr>
+              <w:tc>
+                <w:tcPr>
+                  <w:tcW w:w="3076" w:type="dxa"/>
+                </w:tcPr>
+                <w:p>
+                  <w:pPr>
+                    <w:pStyle w:val="Paragrafoelenco"/>
+                    <w:spacing w:before="60" w:after="60" w:line="276" w:lineRule="auto"/>
+                    <w:ind w:left="0"/>
+                    <w:jc w:val="center"/>
+                    <w:rPr>
+                      <w:b/>
+                      <w:bCs/>
+                    </w:rPr>
+                  </w:pPr>
+                  <w:r>
+                    <w:rPr>
+                      <w:b/>
+                      <w:bCs/>
+                    </w:rPr>
+                    <w:t>Input</w:t>
+                  </w:r>
+                </w:p>
+              </w:tc>
+              <w:tc>
+                <w:tcPr>
+                  <w:tcW w:w="3076" w:type="dxa"/>
+                </w:tcPr>
+                <w:p>
+                  <w:pPr>
+                    <w:pStyle w:val="Paragrafoelenco"/>
+                    <w:spacing w:before="60" w:after="60" w:line="276" w:lineRule="auto"/>
+                    <w:ind w:left="0"/>
+                    <w:jc w:val="center"/>
+                    <w:rPr>
+                      <w:b/>
+                      <w:bCs/>
+                    </w:rPr>
+                  </w:pPr>
+                  <w:proofErr w:type="spellStart"/>
+                  <w:r>
+                    <w:rPr>
+                      <w:b/>
+                      <w:bCs/>
+                    </w:rPr>
+                    <w:t>Valori</w:t>
+                  </w:r>
+                  <w:proofErr w:type="spellEnd"/>
+                </w:p>
+              </w:tc>
+            </w:tr>
+            <w:tr>
+              <w:trPr>
+                <w:trHeight w:val="416"/>
+              </w:trPr>
+              <w:tc>
+                <w:tcPr>
+                  <w:tcW w:w="3076" w:type="dxa"/>
+                </w:tcPr>
+                <w:p>
+                  <w:pPr>
+                    <w:pStyle w:val="Paragrafoelenco"/>
+                    <w:spacing w:before="60" w:after="60" w:line="276" w:lineRule="auto"/>
+                    <w:ind w:left="0"/>
+                  </w:pPr>
+                  <w:r>
+                    <w:t>Username</w:t>
+                  </w:r>
+                </w:p>
+              </w:tc>
+              <w:tc>
+                <w:tcPr>
+                  <w:tcW w:w="3076" w:type="dxa"/>
+                </w:tcPr>
+                <w:p>
+                  <w:pPr>
+                    <w:pStyle w:val="Paragrafoelenco"/>
+                    <w:spacing w:before="60" w:after="60" w:line="276" w:lineRule="auto"/>
+                    <w:ind w:left="0"/>
+                  </w:pPr>
+                  <w:r>
+                    <w:t>“paolo</w:t>
+                  </w:r>
+                  <w:r>
+                    <w:t>23</w:t>
+                  </w:r>
+                  <w:r>
+                    <w:t>”</w:t>
+                  </w:r>
+                </w:p>
+              </w:tc>
+            </w:tr>
+            <w:tr>
+              <w:trPr>
+                <w:trHeight w:val="416"/>
+              </w:trPr>
+              <w:tc>
+                <w:tcPr>
+                  <w:tcW w:w="3076" w:type="dxa"/>
+                </w:tcPr>
+                <w:p>
+                  <w:pPr>
+                    <w:pStyle w:val="Paragrafoelenco"/>
+                    <w:spacing w:before="60" w:after="60" w:line="276" w:lineRule="auto"/>
+                    <w:ind w:left="0"/>
+                  </w:pPr>
+                  <w:r>
+                    <w:t>Password</w:t>
+                  </w:r>
+                </w:p>
+              </w:tc>
+              <w:tc>
+                <w:tcPr>
+                  <w:tcW w:w="3076" w:type="dxa"/>
+                </w:tcPr>
+                <w:p>
+                  <w:pPr>
+                    <w:pStyle w:val="Paragrafoelenco"/>
+                    <w:spacing w:before="60" w:after="60" w:line="276" w:lineRule="auto"/>
+                    <w:ind w:left="0"/>
+                  </w:pPr>
+                  <w:r>
+                    <w:t>“</w:t>
+                  </w:r>
+                  <w:proofErr w:type="spellStart"/>
+                  <w:r>
+                    <w:t>CicaleGG</w:t>
+                  </w:r>
+                  <w:proofErr w:type="spellEnd"/>
+                  <w:r>
+                    <w:t>”</w:t>
+                  </w:r>
+                </w:p>
+              </w:tc>
+            </w:tr>
+          </w:tbl>
+          <w:p>
+            <w:pPr>
+              <w:pStyle w:val="Paragrafoelenco"/>
+              <w:numPr>
+                <w:ilvl w:val="0"/>
+                <w:numId w:val="31"/>
+              </w:numPr>
+              <w:spacing w:after="60" w:line="276" w:lineRule="auto"/>
+              <w:cnfStyle w:val="000000000000" w:firstRow="0" w:lastRow="0" w:firstColumn="0" w:lastColumn="0" w:oddVBand="0" w:evenVBand="0" w:oddHBand="0" w:evenHBand="0" w:firstRowFirstColumn="0" w:firstRowLastColumn="0" w:lastRowFirstColumn="0" w:lastRowLastColumn="0"/>
+            </w:pPr>
+            <w:r>
+              <w:t xml:space="preserve">Il </w:t>
+            </w:r>
+            <w:proofErr w:type="spellStart"/>
+            <w:r>
+              <w:t>sistema</w:t>
+            </w:r>
+            <w:proofErr w:type="spellEnd"/>
+            <w:r>
+              <w:t xml:space="preserve"> </w:t>
+            </w:r>
+            <w:proofErr w:type="spellStart"/>
+            <w:r>
+              <w:t>mostra</w:t>
+            </w:r>
+            <w:proofErr w:type="spellEnd"/>
+            <w:r>
+              <w:t xml:space="preserve"> </w:t>
+            </w:r>
+            <w:proofErr w:type="spellStart"/>
+            <w:r>
+              <w:t>il</w:t>
+            </w:r>
+            <w:proofErr w:type="spellEnd"/>
+            <w:r>
+              <w:t xml:space="preserve"> </w:t>
+            </w:r>
+            <w:proofErr w:type="spellStart"/>
+            <w:r>
+              <w:t>seguente</w:t>
+            </w:r>
+            <w:proofErr w:type="spellEnd"/>
+            <w:r>
+              <w:t xml:space="preserve"> </w:t>
+            </w:r>
+            <w:proofErr w:type="spellStart"/>
+            <w:r>
+              <w:t>messaggio</w:t>
+            </w:r>
+            <w:proofErr w:type="spellEnd"/>
+            <w:r>
+              <w:t xml:space="preserve"> di </w:t>
+            </w:r>
+            <w:proofErr w:type="spellStart"/>
+            <w:r>
+              <w:t>errore</w:t>
+            </w:r>
+            <w:proofErr w:type="spellEnd"/>
+            <w:r>
+              <w:t>: “</w:t>
+            </w:r>
+            <w:r>
+              <w:t>Password errata</w:t>
+            </w:r>
+            <w:r>
+              <w:rPr>
+                <w:rFonts w:ascii="Calibri" w:eastAsia="Calibri" w:hAnsi="Calibri" w:cs="Calibri"/>
+                <w:szCs w:val="24"/>
+              </w:rPr>
+              <w:t>”</w:t>
+            </w:r>
+          </w:p>
+        </w:tc>
+      </w:tr>
+      <w:tr>
+        <w:tc>
+          <w:tcPr>
+            <w:cnfStyle w:val="001000000000" w:firstRow="0" w:lastRow="0" w:firstColumn="1" w:lastColumn="0" w:oddVBand="0" w:evenVBand="0" w:oddHBand="0" w:evenHBand="0" w:firstRowFirstColumn="0" w:firstRowLastColumn="0" w:lastRowFirstColumn="0" w:lastRowLastColumn="0"/>
+            <w:tcW w:w="2660" w:type="dxa"/>
+            <w:shd w:val="clear" w:color="auto" w:fill="4472C4" w:themeFill="accent1"/>
+          </w:tcPr>
+          <w:p>
+            <w:pPr>
+              <w:spacing w:line="276" w:lineRule="auto"/>
+              <w:rPr>
+                <w:rFonts w:asciiTheme="minorHAnsi" w:hAnsiTheme="minorHAnsi"/>
+                <w:b/>
+                <w:color w:val="FFFFFF" w:themeColor="background1"/>
+              </w:rPr>
+            </w:pPr>
+            <w:proofErr w:type="spellStart"/>
+            <w:r>
+              <w:rPr>
+                <w:rFonts w:asciiTheme="minorHAnsi" w:hAnsiTheme="minorHAnsi"/>
+                <w:b/>
+                <w:color w:val="FFFFFF" w:themeColor="background1"/>
+              </w:rPr>
+              <w:t>Condizione</w:t>
+            </w:r>
+            <w:proofErr w:type="spellEnd"/>
+            <w:r>
+              <w:rPr>
+                <w:rFonts w:asciiTheme="minorHAnsi" w:hAnsiTheme="minorHAnsi"/>
+                <w:b/>
+                <w:color w:val="FFFFFF" w:themeColor="background1"/>
+              </w:rPr>
+              <w:t xml:space="preserve"> di </w:t>
+            </w:r>
+            <w:proofErr w:type="spellStart"/>
+            <w:r>
+              <w:rPr>
+                <w:rFonts w:asciiTheme="minorHAnsi" w:hAnsiTheme="minorHAnsi"/>
+                <w:b/>
+                <w:color w:val="FFFFFF" w:themeColor="background1"/>
+              </w:rPr>
+              <w:t>uscita</w:t>
+            </w:r>
+            <w:proofErr w:type="spellEnd"/>
+          </w:p>
+        </w:tc>
+        <w:tc>
+          <w:tcPr>
+            <w:tcW w:w="6551" w:type="dxa"/>
+          </w:tcPr>
+          <w:p>
+            <w:pPr>
+              <w:spacing w:line="276" w:lineRule="auto"/>
+              <w:cnfStyle w:val="000000000000" w:firstRow="0" w:lastRow="0" w:firstColumn="0" w:lastColumn="0" w:oddVBand="0" w:evenVBand="0" w:oddHBand="0" w:evenHBand="0" w:firstRowFirstColumn="0" w:firstRowLastColumn="0" w:lastRowFirstColumn="0" w:lastRowLastColumn="0"/>
+            </w:pPr>
+            <w:proofErr w:type="spellStart"/>
+            <w:r>
+              <w:rPr>
+                <w:rFonts w:ascii="Calibri" w:eastAsia="Calibri" w:hAnsi="Calibri" w:cs="Calibri"/>
+              </w:rPr>
+              <w:t>L’utente</w:t>
+            </w:r>
+            <w:proofErr w:type="spellEnd"/>
+            <w:r>
+              <w:rPr>
+                <w:rFonts w:ascii="Calibri" w:eastAsia="Calibri" w:hAnsi="Calibri" w:cs="Calibri"/>
+              </w:rPr>
+              <w:t xml:space="preserve"> è </w:t>
+            </w:r>
+            <w:proofErr w:type="spellStart"/>
+            <w:r>
+              <w:rPr>
+                <w:rFonts w:ascii="Calibri" w:eastAsia="Calibri" w:hAnsi="Calibri" w:cs="Calibri"/>
+              </w:rPr>
+              <w:t>mandato</w:t>
+            </w:r>
+            <w:proofErr w:type="spellEnd"/>
+            <w:r>
+              <w:rPr>
+                <w:rFonts w:ascii="Calibri" w:eastAsia="Calibri" w:hAnsi="Calibri" w:cs="Calibri"/>
+              </w:rPr>
+              <w:t xml:space="preserve"> </w:t>
+            </w:r>
+            <w:proofErr w:type="spellStart"/>
+            <w:r>
+              <w:rPr>
+                <w:rFonts w:ascii="Calibri" w:eastAsia="Calibri" w:hAnsi="Calibri" w:cs="Calibri"/>
+              </w:rPr>
+              <w:t>sulla</w:t>
+            </w:r>
+            <w:proofErr w:type="spellEnd"/>
+            <w:r>
+              <w:rPr>
+                <w:rFonts w:ascii="Calibri" w:eastAsia="Calibri" w:hAnsi="Calibri" w:cs="Calibri"/>
+              </w:rPr>
+              <w:t xml:space="preserve"> </w:t>
+            </w:r>
+            <w:proofErr w:type="spellStart"/>
+            <w:r>
+              <w:rPr>
+                <w:rFonts w:ascii="Calibri" w:eastAsia="Calibri" w:hAnsi="Calibri" w:cs="Calibri"/>
+              </w:rPr>
+              <w:t>sua</w:t>
+            </w:r>
+            <w:proofErr w:type="spellEnd"/>
+            <w:r>
+              <w:rPr>
+                <w:rFonts w:ascii="Calibri" w:eastAsia="Calibri" w:hAnsi="Calibri" w:cs="Calibri"/>
+              </w:rPr>
+              <w:t xml:space="preserve"> “Homepage”</w:t>
+            </w:r>
+          </w:p>
+        </w:tc>
+      </w:tr>
+    </w:tbl>
+    <w:p>
+      <w:pPr>
+        <w:spacing w:line="276" w:lineRule="auto"/>
+        <w:rPr>
+          <w:b/>
+        </w:rPr>
+      </w:pPr>
+    </w:p>
+    <w:p>
+      <w:pPr>
+        <w:spacing w:line="276" w:lineRule="auto"/>
+        <w:rPr>
+          <w:b/>
+        </w:rPr>
+      </w:pPr>
+    </w:p>
+    <w:tbl>
+      <w:tblPr>
+        <w:tblStyle w:val="Tabellafinanziaria"/>
+        <w:tblW w:w="0" w:type="auto"/>
+        <w:tblBorders>
+          <w:top w:val="single" w:sz="4" w:space="0" w:color="auto"/>
+          <w:left w:val="single" w:sz="4" w:space="0" w:color="auto"/>
+          <w:bottom w:val="single" w:sz="4" w:space="0" w:color="auto"/>
+          <w:right w:val="single" w:sz="4" w:space="0" w:color="auto"/>
+          <w:insideH w:val="single" w:sz="4" w:space="0" w:color="auto"/>
+          <w:insideV w:val="single" w:sz="4" w:space="0" w:color="auto"/>
+        </w:tblBorders>
+        <w:tblLook w:val="0680" w:firstRow="0" w:lastRow="0" w:firstColumn="1" w:lastColumn="0" w:noHBand="1" w:noVBand="1"/>
+      </w:tblPr>
+      <w:tblGrid>
+        <w:gridCol w:w="2660"/>
+        <w:gridCol w:w="6551"/>
+      </w:tblGrid>
+      <w:tr>
+        <w:tc>
+          <w:tcPr>
+            <w:cnfStyle w:val="001000000000" w:firstRow="0" w:lastRow="0" w:firstColumn="1" w:lastColumn="0" w:oddVBand="0" w:evenVBand="0" w:oddHBand="0" w:evenHBand="0" w:firstRowFirstColumn="0" w:firstRowLastColumn="0" w:lastRowFirstColumn="0" w:lastRowLastColumn="0"/>
+            <w:tcW w:w="2660" w:type="dxa"/>
+            <w:shd w:val="clear" w:color="auto" w:fill="4472C4" w:themeFill="accent1"/>
+          </w:tcPr>
+          <w:p>
+            <w:pPr>
+              <w:spacing w:line="276" w:lineRule="auto"/>
+              <w:rPr>
+                <w:rFonts w:asciiTheme="minorHAnsi" w:hAnsiTheme="minorHAnsi"/>
+                <w:b/>
+                <w:color w:val="FFFFFF" w:themeColor="background1"/>
+              </w:rPr>
+            </w:pPr>
+            <w:r>
+              <w:rPr>
+                <w:rFonts w:asciiTheme="minorHAnsi" w:hAnsiTheme="minorHAnsi"/>
+                <w:b/>
+                <w:color w:val="FFFFFF" w:themeColor="background1"/>
+              </w:rPr>
+              <w:lastRenderedPageBreak/>
+              <w:t>Test Case Name</w:t>
+            </w:r>
+          </w:p>
+        </w:tc>
+        <w:tc>
+          <w:tcPr>
+            <w:tcW w:w="6551" w:type="dxa"/>
+          </w:tcPr>
+          <w:p>
+            <w:pPr>
+              <w:spacing w:line="276" w:lineRule="auto"/>
+              <w:cnfStyle w:val="000000000000" w:firstRow="0" w:lastRow="0" w:firstColumn="0" w:lastColumn="0" w:oddVBand="0" w:evenVBand="0" w:oddHBand="0" w:evenHBand="0" w:firstRowFirstColumn="0" w:firstRowLastColumn="0" w:lastRowFirstColumn="0" w:lastRowLastColumn="0"/>
+            </w:pPr>
+            <w:proofErr w:type="spellStart"/>
+            <w:r>
+              <w:t>Test_</w:t>
+            </w:r>
+            <w:r>
+              <w:t>Autenticazione</w:t>
+            </w:r>
+            <w:proofErr w:type="spellEnd"/>
+          </w:p>
+        </w:tc>
+      </w:tr>
+      <w:tr>
+        <w:tc>
+          <w:tcPr>
+            <w:cnfStyle w:val="001000000000" w:firstRow="0" w:lastRow="0" w:firstColumn="1" w:lastColumn="0" w:oddVBand="0" w:evenVBand="0" w:oddHBand="0" w:evenHBand="0" w:firstRowFirstColumn="0" w:firstRowLastColumn="0" w:lastRowFirstColumn="0" w:lastRowLastColumn="0"/>
+            <w:tcW w:w="2660" w:type="dxa"/>
+            <w:shd w:val="clear" w:color="auto" w:fill="4472C4" w:themeFill="accent1"/>
+          </w:tcPr>
+          <w:p>
+            <w:pPr>
+              <w:spacing w:line="276" w:lineRule="auto"/>
+              <w:rPr>
+                <w:rFonts w:asciiTheme="minorHAnsi" w:hAnsiTheme="minorHAnsi"/>
+                <w:b/>
+                <w:color w:val="FFFFFF" w:themeColor="background1"/>
+              </w:rPr>
+            </w:pPr>
+            <w:r>
+              <w:rPr>
+                <w:rFonts w:asciiTheme="minorHAnsi" w:hAnsiTheme="minorHAnsi"/>
+                <w:b/>
+                <w:color w:val="FFFFFF" w:themeColor="background1"/>
+              </w:rPr>
+              <w:t>Test Case ID</w:t>
+            </w:r>
+          </w:p>
+        </w:tc>
+        <w:tc>
+          <w:tcPr>
+            <w:tcW w:w="6551" w:type="dxa"/>
+          </w:tcPr>
+          <w:p>
+            <w:pPr>
+              <w:spacing w:line="276" w:lineRule="auto"/>
+              <w:cnfStyle w:val="000000000000" w:firstRow="0" w:lastRow="0" w:firstColumn="0" w:lastColumn="0" w:oddVBand="0" w:evenVBand="0" w:oddHBand="0" w:evenHBand="0" w:firstRowFirstColumn="0" w:firstRowLastColumn="0" w:lastRowFirstColumn="0" w:lastRowLastColumn="0"/>
+            </w:pPr>
+            <w:r>
+              <w:t>TC_1.</w:t>
+            </w:r>
+            <w:r>
+              <w:t>1_</w:t>
+            </w:r>
+            <w:r>
+              <w:t>3</w:t>
+            </w:r>
+          </w:p>
+        </w:tc>
+      </w:tr>
+      <w:tr>
+        <w:tc>
+          <w:tcPr>
+            <w:cnfStyle w:val="001000000000" w:firstRow="0" w:lastRow="0" w:firstColumn="1" w:lastColumn="0" w:oddVBand="0" w:evenVBand="0" w:oddHBand="0" w:evenHBand="0" w:firstRowFirstColumn="0" w:firstRowLastColumn="0" w:lastRowFirstColumn="0" w:lastRowLastColumn="0"/>
+            <w:tcW w:w="2660" w:type="dxa"/>
+            <w:shd w:val="clear" w:color="auto" w:fill="4472C4" w:themeFill="accent1"/>
+          </w:tcPr>
+          <w:p>
+            <w:pPr>
+              <w:spacing w:line="276" w:lineRule="auto"/>
+              <w:rPr>
+                <w:rFonts w:asciiTheme="minorHAnsi" w:hAnsiTheme="minorHAnsi"/>
+                <w:b/>
+                <w:color w:val="FFFFFF" w:themeColor="background1"/>
+              </w:rPr>
+            </w:pPr>
+            <w:proofErr w:type="spellStart"/>
+            <w:r>
+              <w:rPr>
+                <w:rFonts w:asciiTheme="minorHAnsi" w:hAnsiTheme="minorHAnsi"/>
+                <w:b/>
+                <w:color w:val="FFFFFF" w:themeColor="background1"/>
+              </w:rPr>
+              <w:t>Condizione</w:t>
+            </w:r>
+            <w:proofErr w:type="spellEnd"/>
+            <w:r>
+              <w:rPr>
+                <w:rFonts w:asciiTheme="minorHAnsi" w:hAnsiTheme="minorHAnsi"/>
+                <w:b/>
+                <w:color w:val="FFFFFF" w:themeColor="background1"/>
+              </w:rPr>
+              <w:t xml:space="preserve"> di Entrata</w:t>
+            </w:r>
+          </w:p>
+        </w:tc>
+        <w:tc>
+          <w:tcPr>
+            <w:tcW w:w="6551" w:type="dxa"/>
+          </w:tcPr>
+          <w:p>
+            <w:pPr>
+              <w:spacing w:line="276" w:lineRule="auto"/>
+              <w:cnfStyle w:val="000000000000" w:firstRow="0" w:lastRow="0" w:firstColumn="0" w:lastColumn="0" w:oddVBand="0" w:evenVBand="0" w:oddHBand="0" w:evenHBand="0" w:firstRowFirstColumn="0" w:firstRowLastColumn="0" w:lastRowFirstColumn="0" w:lastRowLastColumn="0"/>
+            </w:pPr>
+            <w:r>
+              <w:t>-</w:t>
+            </w:r>
+          </w:p>
+        </w:tc>
+      </w:tr>
+      <w:tr>
+        <w:tc>
+          <w:tcPr>
+            <w:cnfStyle w:val="001000000000" w:firstRow="0" w:lastRow="0" w:firstColumn="1" w:lastColumn="0" w:oddVBand="0" w:evenVBand="0" w:oddHBand="0" w:evenHBand="0" w:firstRowFirstColumn="0" w:firstRowLastColumn="0" w:lastRowFirstColumn="0" w:lastRowLastColumn="0"/>
+            <w:tcW w:w="2660" w:type="dxa"/>
+            <w:shd w:val="clear" w:color="auto" w:fill="4472C4" w:themeFill="accent1"/>
+          </w:tcPr>
+          <w:p>
+            <w:pPr>
+              <w:spacing w:line="276" w:lineRule="auto"/>
+              <w:rPr>
+                <w:rFonts w:asciiTheme="minorHAnsi" w:hAnsiTheme="minorHAnsi"/>
+                <w:b/>
+                <w:color w:val="FFFFFF" w:themeColor="background1"/>
+              </w:rPr>
+            </w:pPr>
+            <w:proofErr w:type="spellStart"/>
+            <w:r>
+              <w:rPr>
+                <w:rFonts w:asciiTheme="minorHAnsi" w:hAnsiTheme="minorHAnsi"/>
+                <w:b/>
+                <w:color w:val="FFFFFF" w:themeColor="background1"/>
+              </w:rPr>
+              <w:t>Flusso</w:t>
+            </w:r>
+            <w:proofErr w:type="spellEnd"/>
+            <w:r>
+              <w:rPr>
+                <w:rFonts w:asciiTheme="minorHAnsi" w:hAnsiTheme="minorHAnsi"/>
+                <w:b/>
+                <w:color w:val="FFFFFF" w:themeColor="background1"/>
+              </w:rPr>
+              <w:t xml:space="preserve"> </w:t>
+            </w:r>
+            <w:proofErr w:type="spellStart"/>
+            <w:r>
+              <w:rPr>
+                <w:rFonts w:asciiTheme="minorHAnsi" w:hAnsiTheme="minorHAnsi"/>
+                <w:b/>
+                <w:color w:val="FFFFFF" w:themeColor="background1"/>
+              </w:rPr>
+              <w:t>degli</w:t>
+            </w:r>
+            <w:proofErr w:type="spellEnd"/>
+            <w:r>
+              <w:rPr>
+                <w:rFonts w:asciiTheme="minorHAnsi" w:hAnsiTheme="minorHAnsi"/>
+                <w:b/>
+                <w:color w:val="FFFFFF" w:themeColor="background1"/>
+              </w:rPr>
+              <w:t xml:space="preserve"> </w:t>
+            </w:r>
+            <w:proofErr w:type="spellStart"/>
+            <w:r>
+              <w:rPr>
+                <w:rFonts w:asciiTheme="minorHAnsi" w:hAnsiTheme="minorHAnsi"/>
+                <w:b/>
+                <w:color w:val="FFFFFF" w:themeColor="background1"/>
+              </w:rPr>
+              <w:t>Eventi</w:t>
+            </w:r>
+            <w:proofErr w:type="spellEnd"/>
+          </w:p>
+        </w:tc>
+        <w:tc>
+          <w:tcPr>
+            <w:tcW w:w="6551" w:type="dxa"/>
+          </w:tcPr>
+          <w:p>
+            <w:pPr>
+              <w:pStyle w:val="Paragrafoelenco"/>
+              <w:numPr>
+                <w:ilvl w:val="0"/>
+                <w:numId w:val="32"/>
+              </w:numPr>
+              <w:spacing w:after="60" w:line="276" w:lineRule="auto"/>
+              <w:cnfStyle w:val="000000000000" w:firstRow="0" w:lastRow="0" w:firstColumn="0" w:lastColumn="0" w:oddVBand="0" w:evenVBand="0" w:oddHBand="0" w:evenHBand="0" w:firstRowFirstColumn="0" w:firstRowLastColumn="0" w:lastRowFirstColumn="0" w:lastRowLastColumn="0"/>
+            </w:pPr>
+            <w:proofErr w:type="spellStart"/>
+            <w:r>
+              <w:t>L’utente</w:t>
+            </w:r>
+            <w:proofErr w:type="spellEnd"/>
+            <w:r>
+              <w:t xml:space="preserve"> </w:t>
+            </w:r>
+            <w:proofErr w:type="spellStart"/>
+            <w:r>
+              <w:t>apre</w:t>
+            </w:r>
+            <w:proofErr w:type="spellEnd"/>
+            <w:r>
+              <w:t xml:space="preserve"> </w:t>
+            </w:r>
+            <w:proofErr w:type="spellStart"/>
+            <w:r>
+              <w:t>il</w:t>
+            </w:r>
+            <w:proofErr w:type="spellEnd"/>
+            <w:r>
+              <w:t xml:space="preserve"> form di login</w:t>
+            </w:r>
+          </w:p>
+          <w:p>
+            <w:pPr>
+              <w:pStyle w:val="Paragrafoelenco"/>
+              <w:numPr>
+                <w:ilvl w:val="0"/>
+                <w:numId w:val="32"/>
+              </w:numPr>
+              <w:spacing w:after="60" w:line="276" w:lineRule="auto"/>
+              <w:cnfStyle w:val="000000000000" w:firstRow="0" w:lastRow="0" w:firstColumn="0" w:lastColumn="0" w:oddVBand="0" w:evenVBand="0" w:oddHBand="0" w:evenHBand="0" w:firstRowFirstColumn="0" w:firstRowLastColumn="0" w:lastRowFirstColumn="0" w:lastRowLastColumn="0"/>
+            </w:pPr>
+            <w:proofErr w:type="spellStart"/>
+            <w:r>
+              <w:t>L’utente</w:t>
+            </w:r>
+            <w:proofErr w:type="spellEnd"/>
+            <w:r>
+              <w:t xml:space="preserve"> </w:t>
+            </w:r>
+            <w:proofErr w:type="spellStart"/>
+            <w:r>
+              <w:t>inserisci</w:t>
+            </w:r>
+            <w:proofErr w:type="spellEnd"/>
+            <w:r>
+              <w:t xml:space="preserve"> </w:t>
+            </w:r>
+            <w:proofErr w:type="spellStart"/>
+            <w:r>
+              <w:t>i</w:t>
+            </w:r>
+            <w:proofErr w:type="spellEnd"/>
+            <w:r>
+              <w:t xml:space="preserve"> </w:t>
+            </w:r>
+            <w:proofErr w:type="spellStart"/>
+            <w:r>
+              <w:t>propri</w:t>
+            </w:r>
+            <w:proofErr w:type="spellEnd"/>
+            <w:r>
+              <w:t xml:space="preserve"> </w:t>
+            </w:r>
+            <w:proofErr w:type="spellStart"/>
+            <w:r>
+              <w:t>dati</w:t>
+            </w:r>
+            <w:proofErr w:type="spellEnd"/>
+            <w:r>
+              <w:t xml:space="preserve"> per </w:t>
+            </w:r>
+            <w:proofErr w:type="spellStart"/>
+            <w:r>
+              <w:t>effettuare</w:t>
+            </w:r>
+            <w:proofErr w:type="spellEnd"/>
+            <w:r>
+              <w:t xml:space="preserve"> </w:t>
+            </w:r>
+            <w:proofErr w:type="spellStart"/>
+            <w:r>
+              <w:t>l’autenticazione</w:t>
+            </w:r>
+            <w:proofErr w:type="spellEnd"/>
+            <w:r>
+              <w:t>:</w:t>
+            </w:r>
+          </w:p>
+          <w:tbl>
+            <w:tblPr>
+              <w:tblStyle w:val="Grigliatabella"/>
+              <w:tblW w:w="0" w:type="auto"/>
+              <w:tblLook w:val="04A0" w:firstRow="1" w:lastRow="0" w:firstColumn="1" w:lastColumn="0" w:noHBand="0" w:noVBand="1"/>
+            </w:tblPr>
+            <w:tblGrid>
+              <w:gridCol w:w="3076"/>
+              <w:gridCol w:w="3076"/>
+            </w:tblGrid>
+            <w:tr>
+              <w:trPr>
+                <w:trHeight w:val="416"/>
+              </w:trPr>
+              <w:tc>
+                <w:tcPr>
+                  <w:tcW w:w="3076" w:type="dxa"/>
+                </w:tcPr>
+                <w:p>
+                  <w:pPr>
+                    <w:pStyle w:val="Paragrafoelenco"/>
+                    <w:spacing w:before="60" w:after="60" w:line="276" w:lineRule="auto"/>
+                    <w:ind w:left="0"/>
+                    <w:jc w:val="center"/>
+                    <w:rPr>
+                      <w:b/>
+                      <w:bCs/>
+                    </w:rPr>
+                  </w:pPr>
+                  <w:r>
+                    <w:rPr>
+                      <w:b/>
+                      <w:bCs/>
+                    </w:rPr>
+                    <w:t>Input</w:t>
+                  </w:r>
+                </w:p>
+              </w:tc>
+              <w:tc>
+                <w:tcPr>
+                  <w:tcW w:w="3076" w:type="dxa"/>
+                </w:tcPr>
+                <w:p>
+                  <w:pPr>
+                    <w:pStyle w:val="Paragrafoelenco"/>
+                    <w:spacing w:before="60" w:after="60" w:line="276" w:lineRule="auto"/>
+                    <w:ind w:left="0"/>
+                    <w:jc w:val="center"/>
+                    <w:rPr>
+                      <w:b/>
+                      <w:bCs/>
+                    </w:rPr>
+                  </w:pPr>
+                  <w:proofErr w:type="spellStart"/>
+                  <w:r>
+                    <w:rPr>
+                      <w:b/>
+                      <w:bCs/>
+                    </w:rPr>
+                    <w:t>Valori</w:t>
+                  </w:r>
+                  <w:proofErr w:type="spellEnd"/>
+                </w:p>
+              </w:tc>
+            </w:tr>
+            <w:tr>
+              <w:trPr>
+                <w:trHeight w:val="416"/>
+              </w:trPr>
+              <w:tc>
+                <w:tcPr>
+                  <w:tcW w:w="3076" w:type="dxa"/>
+                </w:tcPr>
+                <w:p>
+                  <w:pPr>
+                    <w:pStyle w:val="Paragrafoelenco"/>
+                    <w:spacing w:before="60" w:after="60" w:line="276" w:lineRule="auto"/>
+                    <w:ind w:left="0"/>
+                  </w:pPr>
+                  <w:r>
+                    <w:t>Username</w:t>
+                  </w:r>
+                </w:p>
+              </w:tc>
+              <w:tc>
+                <w:tcPr>
+                  <w:tcW w:w="3076" w:type="dxa"/>
+                </w:tcPr>
+                <w:p>
+                  <w:pPr>
+                    <w:pStyle w:val="Paragrafoelenco"/>
+                    <w:spacing w:before="60" w:after="60" w:line="276" w:lineRule="auto"/>
+                    <w:ind w:left="0"/>
+                  </w:pPr>
+                  <w:r>
+                    <w:t>“paolo23”</w:t>
+                  </w:r>
+                </w:p>
+              </w:tc>
+            </w:tr>
+            <w:tr>
+              <w:trPr>
+                <w:trHeight w:val="416"/>
+              </w:trPr>
+              <w:tc>
+                <w:tcPr>
+                  <w:tcW w:w="3076" w:type="dxa"/>
+                </w:tcPr>
+                <w:p>
+                  <w:pPr>
+                    <w:pStyle w:val="Paragrafoelenco"/>
+                    <w:spacing w:before="60" w:after="60" w:line="276" w:lineRule="auto"/>
+                    <w:ind w:left="0"/>
+                  </w:pPr>
+                  <w:r>
+                    <w:t>Password</w:t>
+                  </w:r>
+                </w:p>
+              </w:tc>
+              <w:tc>
+                <w:tcPr>
+                  <w:tcW w:w="3076" w:type="dxa"/>
+                </w:tcPr>
+                <w:p>
+                  <w:pPr>
+                    <w:pStyle w:val="Paragrafoelenco"/>
+                    <w:spacing w:before="60" w:after="60" w:line="276" w:lineRule="auto"/>
+                    <w:ind w:left="0"/>
+                  </w:pPr>
+                  <w:r>
+                    <w:t>“</w:t>
+                  </w:r>
+                  <w:proofErr w:type="spellStart"/>
+                  <w:r>
+                    <w:t>CicaleGG</w:t>
+                  </w:r>
+                  <w:proofErr w:type="spellEnd"/>
+                  <w:r>
+                    <w:t>”</w:t>
+                  </w:r>
+                </w:p>
+              </w:tc>
+            </w:tr>
+          </w:tbl>
+          <w:p>
+            <w:pPr>
+              <w:pStyle w:val="Paragrafoelenco"/>
+              <w:numPr>
+                <w:ilvl w:val="0"/>
+                <w:numId w:val="32"/>
+              </w:numPr>
+              <w:spacing w:after="60" w:line="276" w:lineRule="auto"/>
+              <w:cnfStyle w:val="000000000000" w:firstRow="0" w:lastRow="0" w:firstColumn="0" w:lastColumn="0" w:oddVBand="0" w:evenVBand="0" w:oddHBand="0" w:evenHBand="0" w:firstRowFirstColumn="0" w:firstRowLastColumn="0" w:lastRowFirstColumn="0" w:lastRowLastColumn="0"/>
+            </w:pPr>
+            <w:r>
+              <w:rPr>
+                <w:rFonts w:ascii="Calibri" w:eastAsia="Calibri" w:hAnsi="Calibri" w:cs="Calibri"/>
+              </w:rPr>
+              <w:t xml:space="preserve">Il </w:t>
+            </w:r>
+            <w:proofErr w:type="spellStart"/>
+            <w:r>
+              <w:rPr>
+                <w:rFonts w:ascii="Calibri" w:eastAsia="Calibri" w:hAnsi="Calibri" w:cs="Calibri"/>
+              </w:rPr>
+              <w:t>sistema</w:t>
+            </w:r>
+            <w:proofErr w:type="spellEnd"/>
+            <w:r>
+              <w:rPr>
+                <w:rFonts w:ascii="Calibri" w:eastAsia="Calibri" w:hAnsi="Calibri" w:cs="Calibri"/>
+              </w:rPr>
+              <w:t xml:space="preserve"> </w:t>
+            </w:r>
+            <w:proofErr w:type="spellStart"/>
+            <w:r>
+              <w:rPr>
+                <w:rFonts w:ascii="Calibri" w:eastAsia="Calibri" w:hAnsi="Calibri" w:cs="Calibri"/>
+              </w:rPr>
+              <w:t>notifica</w:t>
+            </w:r>
+            <w:proofErr w:type="spellEnd"/>
+            <w:r>
+              <w:rPr>
+                <w:rFonts w:ascii="Calibri" w:eastAsia="Calibri" w:hAnsi="Calibri" w:cs="Calibri"/>
+              </w:rPr>
+              <w:t xml:space="preserve"> </w:t>
+            </w:r>
+            <w:proofErr w:type="spellStart"/>
+            <w:r>
+              <w:rPr>
+                <w:rFonts w:ascii="Calibri" w:eastAsia="Calibri" w:hAnsi="Calibri" w:cs="Calibri"/>
+              </w:rPr>
+              <w:t>l’accesso</w:t>
+            </w:r>
+            <w:proofErr w:type="spellEnd"/>
+          </w:p>
+        </w:tc>
+      </w:tr>
+      <w:tr>
+        <w:tc>
+          <w:tcPr>
+            <w:cnfStyle w:val="001000000000" w:firstRow="0" w:lastRow="0" w:firstColumn="1" w:lastColumn="0" w:oddVBand="0" w:evenVBand="0" w:oddHBand="0" w:evenHBand="0" w:firstRowFirstColumn="0" w:firstRowLastColumn="0" w:lastRowFirstColumn="0" w:lastRowLastColumn="0"/>
+            <w:tcW w:w="2660" w:type="dxa"/>
+            <w:shd w:val="clear" w:color="auto" w:fill="4472C4" w:themeFill="accent1"/>
+          </w:tcPr>
+          <w:p>
+            <w:pPr>
+              <w:spacing w:line="276" w:lineRule="auto"/>
+              <w:rPr>
+                <w:rFonts w:asciiTheme="minorHAnsi" w:hAnsiTheme="minorHAnsi"/>
+                <w:b/>
+                <w:color w:val="FFFFFF" w:themeColor="background1"/>
+              </w:rPr>
+            </w:pPr>
+            <w:proofErr w:type="spellStart"/>
+            <w:r>
+              <w:rPr>
+                <w:rFonts w:asciiTheme="minorHAnsi" w:hAnsiTheme="minorHAnsi"/>
+                <w:b/>
+                <w:color w:val="FFFFFF" w:themeColor="background1"/>
+              </w:rPr>
+              <w:t>Condizione</w:t>
+            </w:r>
+            <w:proofErr w:type="spellEnd"/>
+            <w:r>
+              <w:rPr>
+                <w:rFonts w:asciiTheme="minorHAnsi" w:hAnsiTheme="minorHAnsi"/>
+                <w:b/>
+                <w:color w:val="FFFFFF" w:themeColor="background1"/>
+              </w:rPr>
+              <w:t xml:space="preserve"> di </w:t>
+            </w:r>
+            <w:proofErr w:type="spellStart"/>
+            <w:r>
+              <w:rPr>
+                <w:rFonts w:asciiTheme="minorHAnsi" w:hAnsiTheme="minorHAnsi"/>
+                <w:b/>
+                <w:color w:val="FFFFFF" w:themeColor="background1"/>
+              </w:rPr>
+              <w:t>uscita</w:t>
+            </w:r>
+            <w:proofErr w:type="spellEnd"/>
+          </w:p>
+        </w:tc>
+        <w:tc>
+          <w:tcPr>
+            <w:tcW w:w="6551" w:type="dxa"/>
+          </w:tcPr>
+          <w:p>
+            <w:pPr>
+              <w:spacing w:line="276" w:lineRule="auto"/>
+              <w:cnfStyle w:val="000000000000" w:firstRow="0" w:lastRow="0" w:firstColumn="0" w:lastColumn="0" w:oddVBand="0" w:evenVBand="0" w:oddHBand="0" w:evenHBand="0" w:firstRowFirstColumn="0" w:firstRowLastColumn="0" w:lastRowFirstColumn="0" w:lastRowLastColumn="0"/>
+            </w:pPr>
+            <w:proofErr w:type="spellStart"/>
+            <w:r>
+              <w:rPr>
+                <w:rFonts w:ascii="Calibri" w:eastAsia="Calibri" w:hAnsi="Calibri" w:cs="Calibri"/>
+              </w:rPr>
+              <w:t>L’utente</w:t>
+            </w:r>
+            <w:proofErr w:type="spellEnd"/>
+            <w:r>
+              <w:rPr>
+                <w:rFonts w:ascii="Calibri" w:eastAsia="Calibri" w:hAnsi="Calibri" w:cs="Calibri"/>
+              </w:rPr>
+              <w:t xml:space="preserve"> è </w:t>
+            </w:r>
+            <w:proofErr w:type="spellStart"/>
+            <w:r>
+              <w:rPr>
+                <w:rFonts w:ascii="Calibri" w:eastAsia="Calibri" w:hAnsi="Calibri" w:cs="Calibri"/>
+              </w:rPr>
+              <w:t>mandato</w:t>
+            </w:r>
+            <w:proofErr w:type="spellEnd"/>
+            <w:r>
+              <w:rPr>
+                <w:rFonts w:ascii="Calibri" w:eastAsia="Calibri" w:hAnsi="Calibri" w:cs="Calibri"/>
+              </w:rPr>
+              <w:t xml:space="preserve"> </w:t>
+            </w:r>
+            <w:proofErr w:type="spellStart"/>
+            <w:r>
+              <w:rPr>
+                <w:rFonts w:ascii="Calibri" w:eastAsia="Calibri" w:hAnsi="Calibri" w:cs="Calibri"/>
+              </w:rPr>
+              <w:t>sulla</w:t>
+            </w:r>
+            <w:proofErr w:type="spellEnd"/>
+            <w:r>
+              <w:rPr>
+                <w:rFonts w:ascii="Calibri" w:eastAsia="Calibri" w:hAnsi="Calibri" w:cs="Calibri"/>
+              </w:rPr>
+              <w:t xml:space="preserve"> </w:t>
+            </w:r>
+            <w:proofErr w:type="spellStart"/>
+            <w:r>
+              <w:rPr>
+                <w:rFonts w:ascii="Calibri" w:eastAsia="Calibri" w:hAnsi="Calibri" w:cs="Calibri"/>
+              </w:rPr>
+              <w:t>sua</w:t>
+            </w:r>
+            <w:proofErr w:type="spellEnd"/>
+            <w:r>
+              <w:rPr>
+                <w:rFonts w:ascii="Calibri" w:eastAsia="Calibri" w:hAnsi="Calibri" w:cs="Calibri"/>
+              </w:rPr>
+              <w:t xml:space="preserve"> “Homepage”</w:t>
+            </w:r>
+          </w:p>
+        </w:tc>
+      </w:tr>
+    </w:tbl>
+    <w:p/>
+    <w:p>
+      <w:pPr>
+        <w:rPr>
+          <w:b/>
+          <w:bCs/>
+        </w:rPr>
+      </w:pPr>
+      <w:r>
+        <w:rPr>
+          <w:b/>
+          <w:bCs/>
+        </w:rPr>
+        <w:t>TC_1.</w:t>
+      </w:r>
+      <w:r>
+        <w:rPr>
+          <w:b/>
+          <w:bCs/>
+        </w:rPr>
+        <w:t>2</w:t>
+      </w:r>
+      <w:r>
+        <w:rPr>
+          <w:b/>
+          <w:bCs/>
+        </w:rPr>
+        <w:t xml:space="preserve">: </w:t>
+      </w:r>
+      <w:r>
+        <w:rPr>
+          <w:b/>
+          <w:bCs/>
+        </w:rPr>
+        <w:t>Aggiunta prodotto al carrello</w:t>
+      </w:r>
+    </w:p>
+    <w:p>
+      <w:pPr>
+        <w:rPr>
+          <w:b/>
+          <w:bCs/>
+        </w:rPr>
+      </w:pPr>
+      <w:r>
+        <w:rPr>
+          <w:b/>
+          <w:bCs/>
+        </w:rPr>
+        <w:t>//DA VEDERE</w:t>
+      </w:r>
+    </w:p>
+    <w:tbl>
+      <w:tblPr>
+        <w:tblStyle w:val="Tabellafinanziaria"/>
+        <w:tblW w:w="0" w:type="auto"/>
+        <w:tblBorders>
+          <w:top w:val="single" w:sz="4" w:space="0" w:color="auto"/>
+          <w:left w:val="single" w:sz="4" w:space="0" w:color="auto"/>
+          <w:bottom w:val="single" w:sz="4" w:space="0" w:color="auto"/>
+          <w:right w:val="single" w:sz="4" w:space="0" w:color="auto"/>
+          <w:insideH w:val="single" w:sz="4" w:space="0" w:color="auto"/>
+          <w:insideV w:val="single" w:sz="4" w:space="0" w:color="auto"/>
+        </w:tblBorders>
+        <w:tblLook w:val="0680" w:firstRow="0" w:lastRow="0" w:firstColumn="1" w:lastColumn="0" w:noHBand="1" w:noVBand="1"/>
+      </w:tblPr>
+      <w:tblGrid>
+        <w:gridCol w:w="2660"/>
+        <w:gridCol w:w="6551"/>
+      </w:tblGrid>
+      <w:tr>
+        <w:tc>
+          <w:tcPr>
+            <w:tcW w:w="2660" w:type="dxa"/>
+            <w:shd w:val="clear" w:color="auto" w:fill="4472C4" w:themeFill="accent1"/>
+          </w:tcPr>
+          <w:p>
+            <w:pPr>
+              <w:spacing w:line="276" w:lineRule="auto"/>
+              <w:cnfStyle w:val="001000000000" w:firstRow="0" w:lastRow="0" w:firstColumn="1" w:lastColumn="0" w:oddVBand="0" w:evenVBand="0" w:oddHBand="0" w:evenHBand="0" w:firstRowFirstColumn="0" w:firstRowLastColumn="0" w:lastRowFirstColumn="0" w:lastRowLastColumn="0"/>
+              <w:rPr>
+                <w:rFonts w:asciiTheme="minorHAnsi" w:hAnsiTheme="minorHAnsi"/>
+                <w:b/>
+                <w:color w:val="FFFFFF" w:themeColor="background1"/>
+              </w:rPr>
+            </w:pPr>
+            <w:r>
+              <w:rPr>
+                <w:rFonts w:asciiTheme="minorHAnsi" w:hAnsiTheme="minorHAnsi"/>
+                <w:b/>
+                <w:color w:val="FFFFFF" w:themeColor="background1"/>
+              </w:rPr>
+              <w:t>Test Case Name</w:t>
+            </w:r>
+          </w:p>
+        </w:tc>
+        <w:tc>
+          <w:tcPr>
+            <w:tcW w:w="6551" w:type="dxa"/>
+          </w:tcPr>
+          <w:p>
+            <w:pPr>
+              <w:spacing w:line="276" w:lineRule="auto"/>
+            </w:pPr>
+            <w:proofErr w:type="spellStart"/>
+            <w:r>
+              <w:t>Test_</w:t>
+            </w:r>
+            <w:r>
+              <w:t>Aggiunta</w:t>
+            </w:r>
+            <w:bookmarkStart w:id="0" w:name="_GoBack"/>
+            <w:bookmarkEnd w:id="0"/>
+            <w:r>
+              <w:t>_Prodotto_Carrello</w:t>
+            </w:r>
+            <w:proofErr w:type="spellEnd"/>
+          </w:p>
+        </w:tc>
+      </w:tr>
+      <w:tr>
+        <w:tc>
+          <w:tcPr>
+            <w:cnfStyle w:val="001000000000" w:firstRow="0" w:lastRow="0" w:firstColumn="1" w:lastColumn="0" w:oddVBand="0" w:evenVBand="0" w:oddHBand="0" w:evenHBand="0" w:firstRowFirstColumn="0" w:firstRowLastColumn="0" w:lastRowFirstColumn="0" w:lastRowLastColumn="0"/>
+            <w:tcW w:w="2660" w:type="dxa"/>
+            <w:shd w:val="clear" w:color="auto" w:fill="4472C4" w:themeFill="accent1"/>
+          </w:tcPr>
+          <w:p>
+            <w:pPr>
+              <w:spacing w:line="276" w:lineRule="auto"/>
+              <w:rPr>
+                <w:rFonts w:asciiTheme="minorHAnsi" w:hAnsiTheme="minorHAnsi"/>
+                <w:b/>
+                <w:color w:val="FFFFFF" w:themeColor="background1"/>
+              </w:rPr>
+            </w:pPr>
+            <w:r>
+              <w:rPr>
+                <w:rFonts w:asciiTheme="minorHAnsi" w:hAnsiTheme="minorHAnsi"/>
+                <w:b/>
+                <w:color w:val="FFFFFF" w:themeColor="background1"/>
+              </w:rPr>
+              <w:t>Test Case ID</w:t>
+            </w:r>
+          </w:p>
+        </w:tc>
+        <w:tc>
+          <w:tcPr>
+            <w:tcW w:w="6551" w:type="dxa"/>
+          </w:tcPr>
+          <w:p>
+            <w:pPr>
+              <w:spacing w:line="276" w:lineRule="auto"/>
+              <w:cnfStyle w:val="000000000000" w:firstRow="0" w:lastRow="0" w:firstColumn="0" w:lastColumn="0" w:oddVBand="0" w:evenVBand="0" w:oddHBand="0" w:evenHBand="0" w:firstRowFirstColumn="0" w:firstRowLastColumn="0" w:lastRowFirstColumn="0" w:lastRowLastColumn="0"/>
+            </w:pPr>
+            <w:r>
+              <w:t>TC_1.</w:t>
+            </w:r>
+            <w:r>
+              <w:t>2</w:t>
+            </w:r>
+            <w:r>
+              <w:t>_</w:t>
+            </w:r>
+            <w:r>
+              <w:t>1</w:t>
+            </w:r>
+          </w:p>
+        </w:tc>
+      </w:tr>
+      <w:tr>
+        <w:tc>
+          <w:tcPr>
+            <w:cnfStyle w:val="001000000000" w:firstRow="0" w:lastRow="0" w:firstColumn="1" w:lastColumn="0" w:oddVBand="0" w:evenVBand="0" w:oddHBand="0" w:evenHBand="0" w:firstRowFirstColumn="0" w:firstRowLastColumn="0" w:lastRowFirstColumn="0" w:lastRowLastColumn="0"/>
+            <w:tcW w:w="2660" w:type="dxa"/>
+            <w:shd w:val="clear" w:color="auto" w:fill="4472C4" w:themeFill="accent1"/>
+          </w:tcPr>
+          <w:p>
+            <w:pPr>
+              <w:spacing w:line="276" w:lineRule="auto"/>
+              <w:rPr>
+                <w:rFonts w:asciiTheme="minorHAnsi" w:hAnsiTheme="minorHAnsi"/>
+                <w:b/>
+                <w:color w:val="FFFFFF" w:themeColor="background1"/>
+              </w:rPr>
+            </w:pPr>
+            <w:proofErr w:type="spellStart"/>
+            <w:r>
+              <w:rPr>
+                <w:rFonts w:asciiTheme="minorHAnsi" w:hAnsiTheme="minorHAnsi"/>
+                <w:b/>
+                <w:color w:val="FFFFFF" w:themeColor="background1"/>
+              </w:rPr>
+              <w:t>Condizione</w:t>
+            </w:r>
+            <w:proofErr w:type="spellEnd"/>
+            <w:r>
+              <w:rPr>
+                <w:rFonts w:asciiTheme="minorHAnsi" w:hAnsiTheme="minorHAnsi"/>
+                <w:b/>
+                <w:color w:val="FFFFFF" w:themeColor="background1"/>
+              </w:rPr>
+              <w:t xml:space="preserve"> di Entrata</w:t>
+            </w:r>
+          </w:p>
+        </w:tc>
+        <w:tc>
+          <w:tcPr>
+            <w:tcW w:w="6551" w:type="dxa"/>
+          </w:tcPr>
+          <w:p>
+            <w:pPr>
+              <w:spacing w:line="276" w:lineRule="auto"/>
+              <w:cnfStyle w:val="000000000000" w:firstRow="0" w:lastRow="0" w:firstColumn="0" w:lastColumn="0" w:oddVBand="0" w:evenVBand="0" w:oddHBand="0" w:evenHBand="0" w:firstRowFirstColumn="0" w:firstRowLastColumn="0" w:lastRowFirstColumn="0" w:lastRowLastColumn="0"/>
+            </w:pPr>
+            <w:r>
+              <w:t>-</w:t>
+            </w:r>
+          </w:p>
+        </w:tc>
+      </w:tr>
+      <w:tr>
+        <w:tc>
+          <w:tcPr>
+            <w:cnfStyle w:val="001000000000" w:firstRow="0" w:lastRow="0" w:firstColumn="1" w:lastColumn="0" w:oddVBand="0" w:evenVBand="0" w:oddHBand="0" w:evenHBand="0" w:firstRowFirstColumn="0" w:firstRowLastColumn="0" w:lastRowFirstColumn="0" w:lastRowLastColumn="0"/>
+            <w:tcW w:w="2660" w:type="dxa"/>
+            <w:shd w:val="clear" w:color="auto" w:fill="4472C4" w:themeFill="accent1"/>
+          </w:tcPr>
+          <w:p>
+            <w:pPr>
+              <w:spacing w:line="276" w:lineRule="auto"/>
+              <w:rPr>
+                <w:rFonts w:asciiTheme="minorHAnsi" w:hAnsiTheme="minorHAnsi"/>
+                <w:b/>
+                <w:color w:val="FFFFFF" w:themeColor="background1"/>
+              </w:rPr>
+            </w:pPr>
+            <w:proofErr w:type="spellStart"/>
+            <w:r>
+              <w:rPr>
+                <w:rFonts w:asciiTheme="minorHAnsi" w:hAnsiTheme="minorHAnsi"/>
+                <w:b/>
+                <w:color w:val="FFFFFF" w:themeColor="background1"/>
+              </w:rPr>
+              <w:t>Flusso</w:t>
+            </w:r>
+            <w:proofErr w:type="spellEnd"/>
+            <w:r>
+              <w:rPr>
+                <w:rFonts w:asciiTheme="minorHAnsi" w:hAnsiTheme="minorHAnsi"/>
+                <w:b/>
+                <w:color w:val="FFFFFF" w:themeColor="background1"/>
+              </w:rPr>
+              <w:t xml:space="preserve"> </w:t>
+            </w:r>
+            <w:proofErr w:type="spellStart"/>
+            <w:r>
+              <w:rPr>
+                <w:rFonts w:asciiTheme="minorHAnsi" w:hAnsiTheme="minorHAnsi"/>
+                <w:b/>
+                <w:color w:val="FFFFFF" w:themeColor="background1"/>
+              </w:rPr>
+              <w:t>degli</w:t>
+            </w:r>
+            <w:proofErr w:type="spellEnd"/>
+            <w:r>
+              <w:rPr>
+                <w:rFonts w:asciiTheme="minorHAnsi" w:hAnsiTheme="minorHAnsi"/>
+                <w:b/>
+                <w:color w:val="FFFFFF" w:themeColor="background1"/>
+              </w:rPr>
+              <w:t xml:space="preserve"> </w:t>
+            </w:r>
+            <w:proofErr w:type="spellStart"/>
+            <w:r>
+              <w:rPr>
+                <w:rFonts w:asciiTheme="minorHAnsi" w:hAnsiTheme="minorHAnsi"/>
+                <w:b/>
+                <w:color w:val="FFFFFF" w:themeColor="background1"/>
+              </w:rPr>
+              <w:t>Eventi</w:t>
+            </w:r>
+            <w:proofErr w:type="spellEnd"/>
+          </w:p>
+        </w:tc>
+        <w:tc>
+          <w:tcPr>
+            <w:tcW w:w="6551" w:type="dxa"/>
+          </w:tcPr>
+          <w:p>
+            <w:pPr>
+              <w:pStyle w:val="Paragrafoelenco"/>
+              <w:numPr>
+                <w:ilvl w:val="0"/>
+                <w:numId w:val="34"/>
+              </w:numPr>
+              <w:spacing w:after="60" w:line="276" w:lineRule="auto"/>
+              <w:cnfStyle w:val="000000000000" w:firstRow="0" w:lastRow="0" w:firstColumn="0" w:lastColumn="0" w:oddVBand="0" w:evenVBand="0" w:oddHBand="0" w:evenHBand="0" w:firstRowFirstColumn="0" w:firstRowLastColumn="0" w:lastRowFirstColumn="0" w:lastRowLastColumn="0"/>
+            </w:pPr>
+            <w:proofErr w:type="spellStart"/>
+            <w:r>
+              <w:t>L’utente</w:t>
+            </w:r>
+            <w:proofErr w:type="spellEnd"/>
+            <w:r>
+              <w:t xml:space="preserve"> </w:t>
+            </w:r>
+            <w:proofErr w:type="spellStart"/>
+            <w:r>
+              <w:t>sceglie</w:t>
+            </w:r>
+            <w:proofErr w:type="spellEnd"/>
+            <w:r>
+              <w:t xml:space="preserve"> </w:t>
+            </w:r>
+            <w:proofErr w:type="spellStart"/>
+            <w:r>
+              <w:t>il</w:t>
+            </w:r>
+            <w:proofErr w:type="spellEnd"/>
+            <w:r>
+              <w:t xml:space="preserve"> </w:t>
+            </w:r>
+            <w:proofErr w:type="spellStart"/>
+            <w:r>
+              <w:t>prodotto</w:t>
+            </w:r>
+            <w:proofErr w:type="spellEnd"/>
+            <w:r>
+              <w:t xml:space="preserve"> e la </w:t>
+            </w:r>
+            <w:proofErr w:type="spellStart"/>
+            <w:r>
+              <w:t>relativa</w:t>
+            </w:r>
+            <w:proofErr w:type="spellEnd"/>
+            <w:r>
+              <w:t xml:space="preserve"> </w:t>
+            </w:r>
+            <w:proofErr w:type="spellStart"/>
+            <w:r>
+              <w:t>quantità</w:t>
+            </w:r>
+            <w:proofErr w:type="spellEnd"/>
+          </w:p>
+          <w:p>
+            <w:pPr>
+              <w:pStyle w:val="Paragrafoelenco"/>
+              <w:numPr>
+                <w:ilvl w:val="0"/>
+                <w:numId w:val="34"/>
+              </w:numPr>
+              <w:spacing w:after="60" w:line="276" w:lineRule="auto"/>
+              <w:cnfStyle w:val="000000000000" w:firstRow="0" w:lastRow="0" w:firstColumn="0" w:lastColumn="0" w:oddVBand="0" w:evenVBand="0" w:oddHBand="0" w:evenHBand="0" w:firstRowFirstColumn="0" w:firstRowLastColumn="0" w:lastRowFirstColumn="0" w:lastRowLastColumn="0"/>
+            </w:pPr>
+            <w:proofErr w:type="spellStart"/>
+            <w:r>
+              <w:rPr>
+                <w:rFonts w:ascii="Calibri" w:eastAsia="Calibri" w:hAnsi="Calibri" w:cs="Calibri"/>
+              </w:rPr>
+              <w:t>L’utente</w:t>
+            </w:r>
+            <w:proofErr w:type="spellEnd"/>
+            <w:r>
+              <w:rPr>
+                <w:rFonts w:ascii="Calibri" w:eastAsia="Calibri" w:hAnsi="Calibri" w:cs="Calibri"/>
+              </w:rPr>
+              <w:t xml:space="preserve"> </w:t>
+            </w:r>
+            <w:proofErr w:type="spellStart"/>
+            <w:r>
+              <w:rPr>
+                <w:rFonts w:ascii="Calibri" w:eastAsia="Calibri" w:hAnsi="Calibri" w:cs="Calibri"/>
+              </w:rPr>
+              <w:t>preme</w:t>
+            </w:r>
+            <w:proofErr w:type="spellEnd"/>
+            <w:r>
+              <w:rPr>
+                <w:rFonts w:ascii="Calibri" w:eastAsia="Calibri" w:hAnsi="Calibri" w:cs="Calibri"/>
+              </w:rPr>
+              <w:t xml:space="preserve"> </w:t>
+            </w:r>
+            <w:proofErr w:type="spellStart"/>
+            <w:r>
+              <w:rPr>
+                <w:rFonts w:ascii="Calibri" w:eastAsia="Calibri" w:hAnsi="Calibri" w:cs="Calibri"/>
+              </w:rPr>
+              <w:t>il</w:t>
+            </w:r>
+            <w:proofErr w:type="spellEnd"/>
+            <w:r>
+              <w:rPr>
+                <w:rFonts w:ascii="Calibri" w:eastAsia="Calibri" w:hAnsi="Calibri" w:cs="Calibri"/>
+              </w:rPr>
+              <w:t xml:space="preserve"> </w:t>
+            </w:r>
+            <w:proofErr w:type="spellStart"/>
+            <w:r>
+              <w:rPr>
+                <w:rFonts w:ascii="Calibri" w:eastAsia="Calibri" w:hAnsi="Calibri" w:cs="Calibri"/>
+              </w:rPr>
+              <w:t>pulsante</w:t>
+            </w:r>
+            <w:proofErr w:type="spellEnd"/>
+            <w:r>
+              <w:rPr>
+                <w:rFonts w:ascii="Calibri" w:eastAsia="Calibri" w:hAnsi="Calibri" w:cs="Calibri"/>
+              </w:rPr>
+              <w:t xml:space="preserve"> di “</w:t>
+            </w:r>
+            <w:proofErr w:type="spellStart"/>
+            <w:r>
+              <w:rPr>
+                <w:rFonts w:ascii="Calibri" w:eastAsia="Calibri" w:hAnsi="Calibri" w:cs="Calibri"/>
+              </w:rPr>
+              <w:t>Aggiungi</w:t>
+            </w:r>
+            <w:proofErr w:type="spellEnd"/>
+            <w:r>
+              <w:rPr>
+                <w:rFonts w:ascii="Calibri" w:eastAsia="Calibri" w:hAnsi="Calibri" w:cs="Calibri"/>
+              </w:rPr>
+              <w:t xml:space="preserve"> al </w:t>
+            </w:r>
+            <w:proofErr w:type="spellStart"/>
+            <w:r>
+              <w:rPr>
+                <w:rFonts w:ascii="Calibri" w:eastAsia="Calibri" w:hAnsi="Calibri" w:cs="Calibri"/>
+              </w:rPr>
+              <w:t>carrello</w:t>
+            </w:r>
+            <w:proofErr w:type="spellEnd"/>
+            <w:r>
+              <w:rPr>
+                <w:rFonts w:ascii="Calibri" w:eastAsia="Calibri" w:hAnsi="Calibri" w:cs="Calibri"/>
+              </w:rPr>
+              <w:t xml:space="preserve">” </w:t>
+            </w:r>
+          </w:p>
+          <w:p>
+            <w:pPr>
+              <w:pStyle w:val="Paragrafoelenco"/>
+              <w:numPr>
+                <w:ilvl w:val="0"/>
+                <w:numId w:val="34"/>
+              </w:numPr>
+              <w:spacing w:after="60" w:line="276" w:lineRule="auto"/>
+              <w:cnfStyle w:val="000000000000" w:firstRow="0" w:lastRow="0" w:firstColumn="0" w:lastColumn="0" w:oddVBand="0" w:evenVBand="0" w:oddHBand="0" w:evenHBand="0" w:firstRowFirstColumn="0" w:firstRowLastColumn="0" w:lastRowFirstColumn="0" w:lastRowLastColumn="0"/>
+            </w:pPr>
+            <w:r>
+              <w:t xml:space="preserve">Il </w:t>
+            </w:r>
+            <w:proofErr w:type="spellStart"/>
+            <w:r>
+              <w:t>sistema</w:t>
+            </w:r>
+            <w:proofErr w:type="spellEnd"/>
+            <w:r>
+              <w:t xml:space="preserve"> </w:t>
+            </w:r>
+            <w:proofErr w:type="spellStart"/>
+            <w:r>
+              <w:t>notifica</w:t>
+            </w:r>
+            <w:proofErr w:type="spellEnd"/>
+            <w:r>
+              <w:t xml:space="preserve"> </w:t>
+            </w:r>
+            <w:proofErr w:type="spellStart"/>
+            <w:r>
+              <w:t>l’avvenuto</w:t>
+            </w:r>
+            <w:proofErr w:type="spellEnd"/>
+            <w:r>
+              <w:t xml:space="preserve"> </w:t>
+            </w:r>
+            <w:proofErr w:type="spellStart"/>
+            <w:r>
+              <w:t>inserimento</w:t>
+            </w:r>
+            <w:proofErr w:type="spellEnd"/>
+          </w:p>
+        </w:tc>
+      </w:tr>
+      <w:tr>
+        <w:tc>
+          <w:tcPr>
+            <w:cnfStyle w:val="001000000000" w:firstRow="0" w:lastRow="0" w:firstColumn="1" w:lastColumn="0" w:oddVBand="0" w:evenVBand="0" w:oddHBand="0" w:evenHBand="0" w:firstRowFirstColumn="0" w:firstRowLastColumn="0" w:lastRowFirstColumn="0" w:lastRowLastColumn="0"/>
+            <w:tcW w:w="2660" w:type="dxa"/>
+            <w:shd w:val="clear" w:color="auto" w:fill="4472C4" w:themeFill="accent1"/>
+          </w:tcPr>
+          <w:p>
+            <w:pPr>
+              <w:spacing w:line="276" w:lineRule="auto"/>
+              <w:rPr>
+                <w:rFonts w:asciiTheme="minorHAnsi" w:hAnsiTheme="minorHAnsi"/>
+                <w:b/>
+                <w:color w:val="FFFFFF" w:themeColor="background1"/>
+              </w:rPr>
+            </w:pPr>
+            <w:proofErr w:type="spellStart"/>
+            <w:r>
+              <w:rPr>
+                <w:rFonts w:asciiTheme="minorHAnsi" w:hAnsiTheme="minorHAnsi"/>
+                <w:b/>
+                <w:color w:val="FFFFFF" w:themeColor="background1"/>
+              </w:rPr>
+              <w:t>Condizione</w:t>
+            </w:r>
+            <w:proofErr w:type="spellEnd"/>
+            <w:r>
+              <w:rPr>
+                <w:rFonts w:asciiTheme="minorHAnsi" w:hAnsiTheme="minorHAnsi"/>
+                <w:b/>
+                <w:color w:val="FFFFFF" w:themeColor="background1"/>
+              </w:rPr>
+              <w:t xml:space="preserve"> di </w:t>
+            </w:r>
+            <w:proofErr w:type="spellStart"/>
+            <w:r>
+              <w:rPr>
+                <w:rFonts w:asciiTheme="minorHAnsi" w:hAnsiTheme="minorHAnsi"/>
+                <w:b/>
+                <w:color w:val="FFFFFF" w:themeColor="background1"/>
+              </w:rPr>
+              <w:t>uscita</w:t>
+            </w:r>
+            <w:proofErr w:type="spellEnd"/>
+          </w:p>
+        </w:tc>
+        <w:tc>
+          <w:tcPr>
+            <w:tcW w:w="6551" w:type="dxa"/>
+          </w:tcPr>
+          <w:p>
+            <w:pPr>
+              <w:spacing w:line="276" w:lineRule="auto"/>
+              <w:cnfStyle w:val="000000000000" w:firstRow="0" w:lastRow="0" w:firstColumn="0" w:lastColumn="0" w:oddVBand="0" w:evenVBand="0" w:oddHBand="0" w:evenHBand="0" w:firstRowFirstColumn="0" w:firstRowLastColumn="0" w:lastRowFirstColumn="0" w:lastRowLastColumn="0"/>
+            </w:pPr>
+            <w:r>
+              <w:rPr>
+                <w:rFonts w:ascii="Calibri" w:eastAsia="Calibri" w:hAnsi="Calibri" w:cs="Calibri"/>
+              </w:rPr>
+              <w:t xml:space="preserve">Il </w:t>
+            </w:r>
+            <w:proofErr w:type="spellStart"/>
+            <w:r>
+              <w:rPr>
+                <w:rFonts w:ascii="Calibri" w:eastAsia="Calibri" w:hAnsi="Calibri" w:cs="Calibri"/>
+              </w:rPr>
+              <w:t>prodotto</w:t>
+            </w:r>
+            <w:proofErr w:type="spellEnd"/>
+            <w:r>
+              <w:rPr>
+                <w:rFonts w:ascii="Calibri" w:eastAsia="Calibri" w:hAnsi="Calibri" w:cs="Calibri"/>
+              </w:rPr>
+              <w:t xml:space="preserve"> è </w:t>
+            </w:r>
+            <w:proofErr w:type="spellStart"/>
+            <w:r>
+              <w:rPr>
+                <w:rFonts w:ascii="Calibri" w:eastAsia="Calibri" w:hAnsi="Calibri" w:cs="Calibri"/>
+              </w:rPr>
+              <w:t>stato</w:t>
+            </w:r>
+            <w:proofErr w:type="spellEnd"/>
+            <w:r>
+              <w:rPr>
+                <w:rFonts w:ascii="Calibri" w:eastAsia="Calibri" w:hAnsi="Calibri" w:cs="Calibri"/>
+              </w:rPr>
+              <w:t xml:space="preserve"> </w:t>
+            </w:r>
+            <w:proofErr w:type="spellStart"/>
+            <w:r>
+              <w:rPr>
+                <w:rFonts w:ascii="Calibri" w:eastAsia="Calibri" w:hAnsi="Calibri" w:cs="Calibri"/>
+              </w:rPr>
+              <w:t>aggiunto</w:t>
+            </w:r>
+            <w:proofErr w:type="spellEnd"/>
+            <w:r>
+              <w:rPr>
+                <w:rFonts w:ascii="Calibri" w:eastAsia="Calibri" w:hAnsi="Calibri" w:cs="Calibri"/>
+              </w:rPr>
+              <w:t xml:space="preserve"> al </w:t>
+            </w:r>
+            <w:proofErr w:type="spellStart"/>
+            <w:r>
+              <w:rPr>
+                <w:rFonts w:ascii="Calibri" w:eastAsia="Calibri" w:hAnsi="Calibri" w:cs="Calibri"/>
+              </w:rPr>
+              <w:t>carrello</w:t>
+            </w:r>
+            <w:proofErr w:type="spellEnd"/>
+          </w:p>
+        </w:tc>
+      </w:tr>
+    </w:tbl>
     <w:p/>
     <w:sectPr>
       <w:pgSz w:w="11906" w:h="16838"/>
@@ -19914,6 +22560,95 @@
     </w:lvl>
   </w:abstractNum>
   <w:abstractNum w:abstractNumId="15" w15:restartNumberingAfterBreak="0">
+    <w:nsid w:val="38863003"/>
+    <w:multiLevelType w:val="hybridMultilevel"/>
+    <w:tmpl w:val="FD6CA736"/>
+    <w:lvl w:ilvl="0" w:tplc="017A03CE">
+      <w:start w:val="1"/>
+      <w:numFmt w:val="decimal"/>
+      <w:lvlText w:val="%1."/>
+      <w:lvlJc w:val="left"/>
+      <w:pPr>
+        <w:ind w:left="720" w:hanging="360"/>
+      </w:pPr>
+      <w:rPr>
+        <w:rFonts w:hint="default"/>
+      </w:rPr>
+    </w:lvl>
+    <w:lvl w:ilvl="1" w:tplc="04100019" w:tentative="1">
+      <w:start w:val="1"/>
+      <w:numFmt w:val="lowerLetter"/>
+      <w:lvlText w:val="%2."/>
+      <w:lvlJc w:val="left"/>
+      <w:pPr>
+        <w:ind w:left="1440" w:hanging="360"/>
+      </w:pPr>
+    </w:lvl>
+    <w:lvl w:ilvl="2" w:tplc="0410001B" w:tentative="1">
+      <w:start w:val="1"/>
+      <w:numFmt w:val="lowerRoman"/>
+      <w:lvlText w:val="%3."/>
+      <w:lvlJc w:val="right"/>
+      <w:pPr>
+        <w:ind w:left="2160" w:hanging="180"/>
+      </w:pPr>
+    </w:lvl>
+    <w:lvl w:ilvl="3" w:tplc="0410000F" w:tentative="1">
+      <w:start w:val="1"/>
+      <w:numFmt w:val="decimal"/>
+      <w:lvlText w:val="%4."/>
+      <w:lvlJc w:val="left"/>
+      <w:pPr>
+        <w:ind w:left="2880" w:hanging="360"/>
+      </w:pPr>
+    </w:lvl>
+    <w:lvl w:ilvl="4" w:tplc="04100019" w:tentative="1">
+      <w:start w:val="1"/>
+      <w:numFmt w:val="lowerLetter"/>
+      <w:lvlText w:val="%5."/>
+      <w:lvlJc w:val="left"/>
+      <w:pPr>
+        <w:ind w:left="3600" w:hanging="360"/>
+      </w:pPr>
+    </w:lvl>
+    <w:lvl w:ilvl="5" w:tplc="0410001B" w:tentative="1">
+      <w:start w:val="1"/>
+      <w:numFmt w:val="lowerRoman"/>
+      <w:lvlText w:val="%6."/>
+      <w:lvlJc w:val="right"/>
+      <w:pPr>
+        <w:ind w:left="4320" w:hanging="180"/>
+      </w:pPr>
+    </w:lvl>
+    <w:lvl w:ilvl="6" w:tplc="0410000F" w:tentative="1">
+      <w:start w:val="1"/>
+      <w:numFmt w:val="decimal"/>
+      <w:lvlText w:val="%7."/>
+      <w:lvlJc w:val="left"/>
+      <w:pPr>
+        <w:ind w:left="5040" w:hanging="360"/>
+      </w:pPr>
+    </w:lvl>
+    <w:lvl w:ilvl="7" w:tplc="04100019" w:tentative="1">
+      <w:start w:val="1"/>
+      <w:numFmt w:val="lowerLetter"/>
+      <w:lvlText w:val="%8."/>
+      <w:lvlJc w:val="left"/>
+      <w:pPr>
+        <w:ind w:left="5760" w:hanging="360"/>
+      </w:pPr>
+    </w:lvl>
+    <w:lvl w:ilvl="8" w:tplc="0410001B" w:tentative="1">
+      <w:start w:val="1"/>
+      <w:numFmt w:val="lowerRoman"/>
+      <w:lvlText w:val="%9."/>
+      <w:lvlJc w:val="right"/>
+      <w:pPr>
+        <w:ind w:left="6480" w:hanging="180"/>
+      </w:pPr>
+    </w:lvl>
+  </w:abstractNum>
+  <w:abstractNum w:abstractNumId="16" w15:restartNumberingAfterBreak="0">
     <w:nsid w:val="3DD54763"/>
     <w:multiLevelType w:val="hybridMultilevel"/>
     <w:tmpl w:val="FD6CA736"/>
@@ -20002,7 +22737,7 @@
       </w:pPr>
     </w:lvl>
   </w:abstractNum>
-  <w:abstractNum w:abstractNumId="16" w15:restartNumberingAfterBreak="0">
+  <w:abstractNum w:abstractNumId="17" w15:restartNumberingAfterBreak="0">
     <w:nsid w:val="43556755"/>
     <w:multiLevelType w:val="hybridMultilevel"/>
     <w:tmpl w:val="FD6CA736"/>
@@ -20091,7 +22826,96 @@
       </w:pPr>
     </w:lvl>
   </w:abstractNum>
-  <w:abstractNum w:abstractNumId="17" w15:restartNumberingAfterBreak="0">
+  <w:abstractNum w:abstractNumId="18" w15:restartNumberingAfterBreak="0">
+    <w:nsid w:val="43705EF1"/>
+    <w:multiLevelType w:val="hybridMultilevel"/>
+    <w:tmpl w:val="FD6CA736"/>
+    <w:lvl w:ilvl="0" w:tplc="017A03CE">
+      <w:start w:val="1"/>
+      <w:numFmt w:val="decimal"/>
+      <w:lvlText w:val="%1."/>
+      <w:lvlJc w:val="left"/>
+      <w:pPr>
+        <w:ind w:left="720" w:hanging="360"/>
+      </w:pPr>
+      <w:rPr>
+        <w:rFonts w:hint="default"/>
+      </w:rPr>
+    </w:lvl>
+    <w:lvl w:ilvl="1" w:tplc="04100019" w:tentative="1">
+      <w:start w:val="1"/>
+      <w:numFmt w:val="lowerLetter"/>
+      <w:lvlText w:val="%2."/>
+      <w:lvlJc w:val="left"/>
+      <w:pPr>
+        <w:ind w:left="1440" w:hanging="360"/>
+      </w:pPr>
+    </w:lvl>
+    <w:lvl w:ilvl="2" w:tplc="0410001B" w:tentative="1">
+      <w:start w:val="1"/>
+      <w:numFmt w:val="lowerRoman"/>
+      <w:lvlText w:val="%3."/>
+      <w:lvlJc w:val="right"/>
+      <w:pPr>
+        <w:ind w:left="2160" w:hanging="180"/>
+      </w:pPr>
+    </w:lvl>
+    <w:lvl w:ilvl="3" w:tplc="0410000F" w:tentative="1">
+      <w:start w:val="1"/>
+      <w:numFmt w:val="decimal"/>
+      <w:lvlText w:val="%4."/>
+      <w:lvlJc w:val="left"/>
+      <w:pPr>
+        <w:ind w:left="2880" w:hanging="360"/>
+      </w:pPr>
+    </w:lvl>
+    <w:lvl w:ilvl="4" w:tplc="04100019" w:tentative="1">
+      <w:start w:val="1"/>
+      <w:numFmt w:val="lowerLetter"/>
+      <w:lvlText w:val="%5."/>
+      <w:lvlJc w:val="left"/>
+      <w:pPr>
+        <w:ind w:left="3600" w:hanging="360"/>
+      </w:pPr>
+    </w:lvl>
+    <w:lvl w:ilvl="5" w:tplc="0410001B" w:tentative="1">
+      <w:start w:val="1"/>
+      <w:numFmt w:val="lowerRoman"/>
+      <w:lvlText w:val="%6."/>
+      <w:lvlJc w:val="right"/>
+      <w:pPr>
+        <w:ind w:left="4320" w:hanging="180"/>
+      </w:pPr>
+    </w:lvl>
+    <w:lvl w:ilvl="6" w:tplc="0410000F" w:tentative="1">
+      <w:start w:val="1"/>
+      <w:numFmt w:val="decimal"/>
+      <w:lvlText w:val="%7."/>
+      <w:lvlJc w:val="left"/>
+      <w:pPr>
+        <w:ind w:left="5040" w:hanging="360"/>
+      </w:pPr>
+    </w:lvl>
+    <w:lvl w:ilvl="7" w:tplc="04100019" w:tentative="1">
+      <w:start w:val="1"/>
+      <w:numFmt w:val="lowerLetter"/>
+      <w:lvlText w:val="%8."/>
+      <w:lvlJc w:val="left"/>
+      <w:pPr>
+        <w:ind w:left="5760" w:hanging="360"/>
+      </w:pPr>
+    </w:lvl>
+    <w:lvl w:ilvl="8" w:tplc="0410001B" w:tentative="1">
+      <w:start w:val="1"/>
+      <w:numFmt w:val="lowerRoman"/>
+      <w:lvlText w:val="%9."/>
+      <w:lvlJc w:val="right"/>
+      <w:pPr>
+        <w:ind w:left="6480" w:hanging="180"/>
+      </w:pPr>
+    </w:lvl>
+  </w:abstractNum>
+  <w:abstractNum w:abstractNumId="19" w15:restartNumberingAfterBreak="0">
     <w:nsid w:val="471D7197"/>
     <w:multiLevelType w:val="hybridMultilevel"/>
     <w:tmpl w:val="034268D4"/>
@@ -20182,7 +23006,7 @@
       </w:pPr>
     </w:lvl>
   </w:abstractNum>
-  <w:abstractNum w:abstractNumId="18" w15:restartNumberingAfterBreak="0">
+  <w:abstractNum w:abstractNumId="20" w15:restartNumberingAfterBreak="0">
     <w:nsid w:val="47582E92"/>
     <w:multiLevelType w:val="hybridMultilevel"/>
     <w:tmpl w:val="C63C7FD8"/>
@@ -20271,7 +23095,96 @@
       </w:pPr>
     </w:lvl>
   </w:abstractNum>
-  <w:abstractNum w:abstractNumId="19" w15:restartNumberingAfterBreak="0">
+  <w:abstractNum w:abstractNumId="21" w15:restartNumberingAfterBreak="0">
+    <w:nsid w:val="4A501D21"/>
+    <w:multiLevelType w:val="hybridMultilevel"/>
+    <w:tmpl w:val="FD6CA736"/>
+    <w:lvl w:ilvl="0" w:tplc="017A03CE">
+      <w:start w:val="1"/>
+      <w:numFmt w:val="decimal"/>
+      <w:lvlText w:val="%1."/>
+      <w:lvlJc w:val="left"/>
+      <w:pPr>
+        <w:ind w:left="720" w:hanging="360"/>
+      </w:pPr>
+      <w:rPr>
+        <w:rFonts w:hint="default"/>
+      </w:rPr>
+    </w:lvl>
+    <w:lvl w:ilvl="1" w:tplc="04100019" w:tentative="1">
+      <w:start w:val="1"/>
+      <w:numFmt w:val="lowerLetter"/>
+      <w:lvlText w:val="%2."/>
+      <w:lvlJc w:val="left"/>
+      <w:pPr>
+        <w:ind w:left="1440" w:hanging="360"/>
+      </w:pPr>
+    </w:lvl>
+    <w:lvl w:ilvl="2" w:tplc="0410001B" w:tentative="1">
+      <w:start w:val="1"/>
+      <w:numFmt w:val="lowerRoman"/>
+      <w:lvlText w:val="%3."/>
+      <w:lvlJc w:val="right"/>
+      <w:pPr>
+        <w:ind w:left="2160" w:hanging="180"/>
+      </w:pPr>
+    </w:lvl>
+    <w:lvl w:ilvl="3" w:tplc="0410000F" w:tentative="1">
+      <w:start w:val="1"/>
+      <w:numFmt w:val="decimal"/>
+      <w:lvlText w:val="%4."/>
+      <w:lvlJc w:val="left"/>
+      <w:pPr>
+        <w:ind w:left="2880" w:hanging="360"/>
+      </w:pPr>
+    </w:lvl>
+    <w:lvl w:ilvl="4" w:tplc="04100019" w:tentative="1">
+      <w:start w:val="1"/>
+      <w:numFmt w:val="lowerLetter"/>
+      <w:lvlText w:val="%5."/>
+      <w:lvlJc w:val="left"/>
+      <w:pPr>
+        <w:ind w:left="3600" w:hanging="360"/>
+      </w:pPr>
+    </w:lvl>
+    <w:lvl w:ilvl="5" w:tplc="0410001B" w:tentative="1">
+      <w:start w:val="1"/>
+      <w:numFmt w:val="lowerRoman"/>
+      <w:lvlText w:val="%6."/>
+      <w:lvlJc w:val="right"/>
+      <w:pPr>
+        <w:ind w:left="4320" w:hanging="180"/>
+      </w:pPr>
+    </w:lvl>
+    <w:lvl w:ilvl="6" w:tplc="0410000F" w:tentative="1">
+      <w:start w:val="1"/>
+      <w:numFmt w:val="decimal"/>
+      <w:lvlText w:val="%7."/>
+      <w:lvlJc w:val="left"/>
+      <w:pPr>
+        <w:ind w:left="5040" w:hanging="360"/>
+      </w:pPr>
+    </w:lvl>
+    <w:lvl w:ilvl="7" w:tplc="04100019" w:tentative="1">
+      <w:start w:val="1"/>
+      <w:numFmt w:val="lowerLetter"/>
+      <w:lvlText w:val="%8."/>
+      <w:lvlJc w:val="left"/>
+      <w:pPr>
+        <w:ind w:left="5760" w:hanging="360"/>
+      </w:pPr>
+    </w:lvl>
+    <w:lvl w:ilvl="8" w:tplc="0410001B" w:tentative="1">
+      <w:start w:val="1"/>
+      <w:numFmt w:val="lowerRoman"/>
+      <w:lvlText w:val="%9."/>
+      <w:lvlJc w:val="right"/>
+      <w:pPr>
+        <w:ind w:left="6480" w:hanging="180"/>
+      </w:pPr>
+    </w:lvl>
+  </w:abstractNum>
+  <w:abstractNum w:abstractNumId="22" w15:restartNumberingAfterBreak="0">
     <w:nsid w:val="4D236A27"/>
     <w:multiLevelType w:val="hybridMultilevel"/>
     <w:tmpl w:val="E13C6ED6"/>
@@ -20360,7 +23273,7 @@
       </w:pPr>
     </w:lvl>
   </w:abstractNum>
-  <w:abstractNum w:abstractNumId="20" w15:restartNumberingAfterBreak="0">
+  <w:abstractNum w:abstractNumId="23" w15:restartNumberingAfterBreak="0">
     <w:nsid w:val="54B568AF"/>
     <w:multiLevelType w:val="hybridMultilevel"/>
     <w:tmpl w:val="630886B8"/>
@@ -20449,7 +23362,96 @@
       </w:pPr>
     </w:lvl>
   </w:abstractNum>
-  <w:abstractNum w:abstractNumId="21" w15:restartNumberingAfterBreak="0">
+  <w:abstractNum w:abstractNumId="24" w15:restartNumberingAfterBreak="0">
+    <w:nsid w:val="58614EF4"/>
+    <w:multiLevelType w:val="hybridMultilevel"/>
+    <w:tmpl w:val="FD6CA736"/>
+    <w:lvl w:ilvl="0" w:tplc="017A03CE">
+      <w:start w:val="1"/>
+      <w:numFmt w:val="decimal"/>
+      <w:lvlText w:val="%1."/>
+      <w:lvlJc w:val="left"/>
+      <w:pPr>
+        <w:ind w:left="720" w:hanging="360"/>
+      </w:pPr>
+      <w:rPr>
+        <w:rFonts w:hint="default"/>
+      </w:rPr>
+    </w:lvl>
+    <w:lvl w:ilvl="1" w:tplc="04100019" w:tentative="1">
+      <w:start w:val="1"/>
+      <w:numFmt w:val="lowerLetter"/>
+      <w:lvlText w:val="%2."/>
+      <w:lvlJc w:val="left"/>
+      <w:pPr>
+        <w:ind w:left="1440" w:hanging="360"/>
+      </w:pPr>
+    </w:lvl>
+    <w:lvl w:ilvl="2" w:tplc="0410001B" w:tentative="1">
+      <w:start w:val="1"/>
+      <w:numFmt w:val="lowerRoman"/>
+      <w:lvlText w:val="%3."/>
+      <w:lvlJc w:val="right"/>
+      <w:pPr>
+        <w:ind w:left="2160" w:hanging="180"/>
+      </w:pPr>
+    </w:lvl>
+    <w:lvl w:ilvl="3" w:tplc="0410000F" w:tentative="1">
+      <w:start w:val="1"/>
+      <w:numFmt w:val="decimal"/>
+      <w:lvlText w:val="%4."/>
+      <w:lvlJc w:val="left"/>
+      <w:pPr>
+        <w:ind w:left="2880" w:hanging="360"/>
+      </w:pPr>
+    </w:lvl>
+    <w:lvl w:ilvl="4" w:tplc="04100019" w:tentative="1">
+      <w:start w:val="1"/>
+      <w:numFmt w:val="lowerLetter"/>
+      <w:lvlText w:val="%5."/>
+      <w:lvlJc w:val="left"/>
+      <w:pPr>
+        <w:ind w:left="3600" w:hanging="360"/>
+      </w:pPr>
+    </w:lvl>
+    <w:lvl w:ilvl="5" w:tplc="0410001B" w:tentative="1">
+      <w:start w:val="1"/>
+      <w:numFmt w:val="lowerRoman"/>
+      <w:lvlText w:val="%6."/>
+      <w:lvlJc w:val="right"/>
+      <w:pPr>
+        <w:ind w:left="4320" w:hanging="180"/>
+      </w:pPr>
+    </w:lvl>
+    <w:lvl w:ilvl="6" w:tplc="0410000F" w:tentative="1">
+      <w:start w:val="1"/>
+      <w:numFmt w:val="decimal"/>
+      <w:lvlText w:val="%7."/>
+      <w:lvlJc w:val="left"/>
+      <w:pPr>
+        <w:ind w:left="5040" w:hanging="360"/>
+      </w:pPr>
+    </w:lvl>
+    <w:lvl w:ilvl="7" w:tplc="04100019" w:tentative="1">
+      <w:start w:val="1"/>
+      <w:numFmt w:val="lowerLetter"/>
+      <w:lvlText w:val="%8."/>
+      <w:lvlJc w:val="left"/>
+      <w:pPr>
+        <w:ind w:left="5760" w:hanging="360"/>
+      </w:pPr>
+    </w:lvl>
+    <w:lvl w:ilvl="8" w:tplc="0410001B" w:tentative="1">
+      <w:start w:val="1"/>
+      <w:numFmt w:val="lowerRoman"/>
+      <w:lvlText w:val="%9."/>
+      <w:lvlJc w:val="right"/>
+      <w:pPr>
+        <w:ind w:left="6480" w:hanging="180"/>
+      </w:pPr>
+    </w:lvl>
+  </w:abstractNum>
+  <w:abstractNum w:abstractNumId="25" w15:restartNumberingAfterBreak="0">
     <w:nsid w:val="5A5F37CE"/>
     <w:multiLevelType w:val="hybridMultilevel"/>
     <w:tmpl w:val="FD6CA736"/>
@@ -20538,7 +23540,7 @@
       </w:pPr>
     </w:lvl>
   </w:abstractNum>
-  <w:abstractNum w:abstractNumId="22" w15:restartNumberingAfterBreak="0">
+  <w:abstractNum w:abstractNumId="26" w15:restartNumberingAfterBreak="0">
     <w:nsid w:val="5B615BFA"/>
     <w:multiLevelType w:val="hybridMultilevel"/>
     <w:tmpl w:val="A8649E72"/>
@@ -20627,7 +23629,96 @@
       </w:pPr>
     </w:lvl>
   </w:abstractNum>
-  <w:abstractNum w:abstractNumId="23" w15:restartNumberingAfterBreak="0">
+  <w:abstractNum w:abstractNumId="27" w15:restartNumberingAfterBreak="0">
+    <w:nsid w:val="5D9850FC"/>
+    <w:multiLevelType w:val="hybridMultilevel"/>
+    <w:tmpl w:val="FD6CA736"/>
+    <w:lvl w:ilvl="0" w:tplc="017A03CE">
+      <w:start w:val="1"/>
+      <w:numFmt w:val="decimal"/>
+      <w:lvlText w:val="%1."/>
+      <w:lvlJc w:val="left"/>
+      <w:pPr>
+        <w:ind w:left="720" w:hanging="360"/>
+      </w:pPr>
+      <w:rPr>
+        <w:rFonts w:hint="default"/>
+      </w:rPr>
+    </w:lvl>
+    <w:lvl w:ilvl="1" w:tplc="04100019" w:tentative="1">
+      <w:start w:val="1"/>
+      <w:numFmt w:val="lowerLetter"/>
+      <w:lvlText w:val="%2."/>
+      <w:lvlJc w:val="left"/>
+      <w:pPr>
+        <w:ind w:left="1440" w:hanging="360"/>
+      </w:pPr>
+    </w:lvl>
+    <w:lvl w:ilvl="2" w:tplc="0410001B" w:tentative="1">
+      <w:start w:val="1"/>
+      <w:numFmt w:val="lowerRoman"/>
+      <w:lvlText w:val="%3."/>
+      <w:lvlJc w:val="right"/>
+      <w:pPr>
+        <w:ind w:left="2160" w:hanging="180"/>
+      </w:pPr>
+    </w:lvl>
+    <w:lvl w:ilvl="3" w:tplc="0410000F" w:tentative="1">
+      <w:start w:val="1"/>
+      <w:numFmt w:val="decimal"/>
+      <w:lvlText w:val="%4."/>
+      <w:lvlJc w:val="left"/>
+      <w:pPr>
+        <w:ind w:left="2880" w:hanging="360"/>
+      </w:pPr>
+    </w:lvl>
+    <w:lvl w:ilvl="4" w:tplc="04100019" w:tentative="1">
+      <w:start w:val="1"/>
+      <w:numFmt w:val="lowerLetter"/>
+      <w:lvlText w:val="%5."/>
+      <w:lvlJc w:val="left"/>
+      <w:pPr>
+        <w:ind w:left="3600" w:hanging="360"/>
+      </w:pPr>
+    </w:lvl>
+    <w:lvl w:ilvl="5" w:tplc="0410001B" w:tentative="1">
+      <w:start w:val="1"/>
+      <w:numFmt w:val="lowerRoman"/>
+      <w:lvlText w:val="%6."/>
+      <w:lvlJc w:val="right"/>
+      <w:pPr>
+        <w:ind w:left="4320" w:hanging="180"/>
+      </w:pPr>
+    </w:lvl>
+    <w:lvl w:ilvl="6" w:tplc="0410000F" w:tentative="1">
+      <w:start w:val="1"/>
+      <w:numFmt w:val="decimal"/>
+      <w:lvlText w:val="%7."/>
+      <w:lvlJc w:val="left"/>
+      <w:pPr>
+        <w:ind w:left="5040" w:hanging="360"/>
+      </w:pPr>
+    </w:lvl>
+    <w:lvl w:ilvl="7" w:tplc="04100019" w:tentative="1">
+      <w:start w:val="1"/>
+      <w:numFmt w:val="lowerLetter"/>
+      <w:lvlText w:val="%8."/>
+      <w:lvlJc w:val="left"/>
+      <w:pPr>
+        <w:ind w:left="5760" w:hanging="360"/>
+      </w:pPr>
+    </w:lvl>
+    <w:lvl w:ilvl="8" w:tplc="0410001B" w:tentative="1">
+      <w:start w:val="1"/>
+      <w:numFmt w:val="lowerRoman"/>
+      <w:lvlText w:val="%9."/>
+      <w:lvlJc w:val="right"/>
+      <w:pPr>
+        <w:ind w:left="6480" w:hanging="180"/>
+      </w:pPr>
+    </w:lvl>
+  </w:abstractNum>
+  <w:abstractNum w:abstractNumId="28" w15:restartNumberingAfterBreak="0">
     <w:nsid w:val="6EA61E96"/>
     <w:multiLevelType w:val="hybridMultilevel"/>
     <w:tmpl w:val="D4F4354E"/>
@@ -20716,7 +23807,7 @@
       </w:pPr>
     </w:lvl>
   </w:abstractNum>
-  <w:abstractNum w:abstractNumId="24" w15:restartNumberingAfterBreak="0">
+  <w:abstractNum w:abstractNumId="29" w15:restartNumberingAfterBreak="0">
     <w:nsid w:val="73B4072A"/>
     <w:multiLevelType w:val="hybridMultilevel"/>
     <w:tmpl w:val="FD6CA736"/>
@@ -20805,7 +23896,7 @@
       </w:pPr>
     </w:lvl>
   </w:abstractNum>
-  <w:abstractNum w:abstractNumId="25" w15:restartNumberingAfterBreak="0">
+  <w:abstractNum w:abstractNumId="30" w15:restartNumberingAfterBreak="0">
     <w:nsid w:val="74011687"/>
     <w:multiLevelType w:val="hybridMultilevel"/>
     <w:tmpl w:val="B1A48B92"/>
@@ -20894,7 +23985,96 @@
       </w:pPr>
     </w:lvl>
   </w:abstractNum>
-  <w:abstractNum w:abstractNumId="26" w15:restartNumberingAfterBreak="0">
+  <w:abstractNum w:abstractNumId="31" w15:restartNumberingAfterBreak="0">
+    <w:nsid w:val="77F83C44"/>
+    <w:multiLevelType w:val="hybridMultilevel"/>
+    <w:tmpl w:val="FD6CA736"/>
+    <w:lvl w:ilvl="0" w:tplc="017A03CE">
+      <w:start w:val="1"/>
+      <w:numFmt w:val="decimal"/>
+      <w:lvlText w:val="%1."/>
+      <w:lvlJc w:val="left"/>
+      <w:pPr>
+        <w:ind w:left="720" w:hanging="360"/>
+      </w:pPr>
+      <w:rPr>
+        <w:rFonts w:hint="default"/>
+      </w:rPr>
+    </w:lvl>
+    <w:lvl w:ilvl="1" w:tplc="04100019" w:tentative="1">
+      <w:start w:val="1"/>
+      <w:numFmt w:val="lowerLetter"/>
+      <w:lvlText w:val="%2."/>
+      <w:lvlJc w:val="left"/>
+      <w:pPr>
+        <w:ind w:left="1440" w:hanging="360"/>
+      </w:pPr>
+    </w:lvl>
+    <w:lvl w:ilvl="2" w:tplc="0410001B" w:tentative="1">
+      <w:start w:val="1"/>
+      <w:numFmt w:val="lowerRoman"/>
+      <w:lvlText w:val="%3."/>
+      <w:lvlJc w:val="right"/>
+      <w:pPr>
+        <w:ind w:left="2160" w:hanging="180"/>
+      </w:pPr>
+    </w:lvl>
+    <w:lvl w:ilvl="3" w:tplc="0410000F" w:tentative="1">
+      <w:start w:val="1"/>
+      <w:numFmt w:val="decimal"/>
+      <w:lvlText w:val="%4."/>
+      <w:lvlJc w:val="left"/>
+      <w:pPr>
+        <w:ind w:left="2880" w:hanging="360"/>
+      </w:pPr>
+    </w:lvl>
+    <w:lvl w:ilvl="4" w:tplc="04100019" w:tentative="1">
+      <w:start w:val="1"/>
+      <w:numFmt w:val="lowerLetter"/>
+      <w:lvlText w:val="%5."/>
+      <w:lvlJc w:val="left"/>
+      <w:pPr>
+        <w:ind w:left="3600" w:hanging="360"/>
+      </w:pPr>
+    </w:lvl>
+    <w:lvl w:ilvl="5" w:tplc="0410001B" w:tentative="1">
+      <w:start w:val="1"/>
+      <w:numFmt w:val="lowerRoman"/>
+      <w:lvlText w:val="%6."/>
+      <w:lvlJc w:val="right"/>
+      <w:pPr>
+        <w:ind w:left="4320" w:hanging="180"/>
+      </w:pPr>
+    </w:lvl>
+    <w:lvl w:ilvl="6" w:tplc="0410000F" w:tentative="1">
+      <w:start w:val="1"/>
+      <w:numFmt w:val="decimal"/>
+      <w:lvlText w:val="%7."/>
+      <w:lvlJc w:val="left"/>
+      <w:pPr>
+        <w:ind w:left="5040" w:hanging="360"/>
+      </w:pPr>
+    </w:lvl>
+    <w:lvl w:ilvl="7" w:tplc="04100019" w:tentative="1">
+      <w:start w:val="1"/>
+      <w:numFmt w:val="lowerLetter"/>
+      <w:lvlText w:val="%8."/>
+      <w:lvlJc w:val="left"/>
+      <w:pPr>
+        <w:ind w:left="5760" w:hanging="360"/>
+      </w:pPr>
+    </w:lvl>
+    <w:lvl w:ilvl="8" w:tplc="0410001B" w:tentative="1">
+      <w:start w:val="1"/>
+      <w:numFmt w:val="lowerRoman"/>
+      <w:lvlText w:val="%9."/>
+      <w:lvlJc w:val="right"/>
+      <w:pPr>
+        <w:ind w:left="6480" w:hanging="180"/>
+      </w:pPr>
+    </w:lvl>
+  </w:abstractNum>
+  <w:abstractNum w:abstractNumId="32" w15:restartNumberingAfterBreak="0">
     <w:nsid w:val="78AA5BB5"/>
     <w:multiLevelType w:val="hybridMultilevel"/>
     <w:tmpl w:val="FD6CA736"/>
@@ -20983,7 +24163,7 @@
       </w:pPr>
     </w:lvl>
   </w:abstractNum>
-  <w:abstractNum w:abstractNumId="27" w15:restartNumberingAfterBreak="0">
+  <w:abstractNum w:abstractNumId="33" w15:restartNumberingAfterBreak="0">
     <w:nsid w:val="7C6E4E69"/>
     <w:multiLevelType w:val="hybridMultilevel"/>
     <w:tmpl w:val="C4244D6E"/>
@@ -21072,7 +24252,7 @@
       </w:pPr>
     </w:lvl>
   </w:abstractNum>
-  <w:abstractNum w:abstractNumId="28" w15:restartNumberingAfterBreak="0">
+  <w:abstractNum w:abstractNumId="34" w15:restartNumberingAfterBreak="0">
     <w:nsid w:val="7DD07180"/>
     <w:multiLevelType w:val="hybridMultilevel"/>
     <w:tmpl w:val="FD6CA736"/>
@@ -21174,31 +24354,31 @@
     <w:abstractNumId w:val="4"/>
   </w:num>
   <w:num w:numId="5">
+    <w:abstractNumId w:val="34"/>
+  </w:num>
+  <w:num w:numId="6">
+    <w:abstractNumId w:val="16"/>
+  </w:num>
+  <w:num w:numId="7">
+    <w:abstractNumId w:val="23"/>
+  </w:num>
+  <w:num w:numId="8">
+    <w:abstractNumId w:val="19"/>
+  </w:num>
+  <w:num w:numId="9">
+    <w:abstractNumId w:val="30"/>
+  </w:num>
+  <w:num w:numId="10">
+    <w:abstractNumId w:val="22"/>
+  </w:num>
+  <w:num w:numId="11">
     <w:abstractNumId w:val="28"/>
   </w:num>
-  <w:num w:numId="6">
-    <w:abstractNumId w:val="15"/>
-  </w:num>
-  <w:num w:numId="7">
-    <w:abstractNumId w:val="20"/>
-  </w:num>
-  <w:num w:numId="8">
-    <w:abstractNumId w:val="17"/>
-  </w:num>
-  <w:num w:numId="9">
-    <w:abstractNumId w:val="25"/>
-  </w:num>
-  <w:num w:numId="10">
-    <w:abstractNumId w:val="19"/>
-  </w:num>
-  <w:num w:numId="11">
-    <w:abstractNumId w:val="23"/>
-  </w:num>
   <w:num w:numId="12">
-    <w:abstractNumId w:val="27"/>
+    <w:abstractNumId w:val="33"/>
   </w:num>
   <w:num w:numId="13">
-    <w:abstractNumId w:val="18"/>
+    <w:abstractNumId w:val="20"/>
   </w:num>
   <w:num w:numId="14">
     <w:abstractNumId w:val="3"/>
@@ -21219,19 +24399,19 @@
     <w:abstractNumId w:val="10"/>
   </w:num>
   <w:num w:numId="20">
-    <w:abstractNumId w:val="22"/>
+    <w:abstractNumId w:val="26"/>
   </w:num>
   <w:num w:numId="21">
-    <w:abstractNumId w:val="24"/>
+    <w:abstractNumId w:val="29"/>
   </w:num>
   <w:num w:numId="22">
-    <w:abstractNumId w:val="26"/>
+    <w:abstractNumId w:val="32"/>
   </w:num>
   <w:num w:numId="23">
-    <w:abstractNumId w:val="16"/>
+    <w:abstractNumId w:val="17"/>
   </w:num>
   <w:num w:numId="24">
-    <w:abstractNumId w:val="21"/>
+    <w:abstractNumId w:val="25"/>
   </w:num>
   <w:num w:numId="25">
     <w:abstractNumId w:val="8"/>
@@ -21247,6 +24427,24 @@
   </w:num>
   <w:num w:numId="29">
     <w:abstractNumId w:val="1"/>
+  </w:num>
+  <w:num w:numId="30">
+    <w:abstractNumId w:val="24"/>
+  </w:num>
+  <w:num w:numId="31">
+    <w:abstractNumId w:val="18"/>
+  </w:num>
+  <w:num w:numId="32">
+    <w:abstractNumId w:val="21"/>
+  </w:num>
+  <w:num w:numId="33">
+    <w:abstractNumId w:val="31"/>
+  </w:num>
+  <w:num w:numId="34">
+    <w:abstractNumId w:val="15"/>
+  </w:num>
+  <w:num w:numId="35">
+    <w:abstractNumId w:val="27"/>
   </w:num>
 </w:numbering>
 </file>
@@ -21661,6 +24859,30 @@
       <w:lang w:eastAsia="ja-JP"/>
     </w:rPr>
   </w:style>
+  <w:style w:type="paragraph" w:styleId="Titolo3">
+    <w:name w:val="heading 3"/>
+    <w:basedOn w:val="Normale"/>
+    <w:next w:val="Normale"/>
+    <w:link w:val="Titolo3Carattere"/>
+    <w:uiPriority w:val="9"/>
+    <w:semiHidden/>
+    <w:unhideWhenUsed/>
+    <w:qFormat/>
+    <w:rsid w:val="00E62B53"/>
+    <w:pPr>
+      <w:keepNext/>
+      <w:keepLines/>
+      <w:spacing w:before="320" w:after="80" w:line="276" w:lineRule="auto"/>
+      <w:outlineLvl w:val="2"/>
+    </w:pPr>
+    <w:rPr>
+      <w:rFonts w:ascii="Arial" w:eastAsia="Arial" w:hAnsi="Arial" w:cs="Arial"/>
+      <w:color w:val="434343"/>
+      <w:sz w:val="28"/>
+      <w:szCs w:val="28"/>
+      <w:lang w:val="it" w:eastAsia="it-IT"/>
+    </w:rPr>
+  </w:style>
   <w:style w:type="character" w:default="1" w:styleId="Carpredefinitoparagrafo">
     <w:name w:val="Default Paragraph Font"/>
     <w:uiPriority w:val="1"/>
@@ -21789,6 +25011,21 @@
       <w:ind w:left="720"/>
       <w:contextualSpacing/>
     </w:pPr>
+  </w:style>
+  <w:style w:type="character" w:customStyle="1" w:styleId="Titolo3Carattere">
+    <w:name w:val="Titolo 3 Carattere"/>
+    <w:basedOn w:val="Carpredefinitoparagrafo"/>
+    <w:link w:val="Titolo3"/>
+    <w:uiPriority w:val="9"/>
+    <w:semiHidden/>
+    <w:rsid w:val="00E62B53"/>
+    <w:rPr>
+      <w:rFonts w:ascii="Arial" w:eastAsia="Arial" w:hAnsi="Arial" w:cs="Arial"/>
+      <w:color w:val="434343"/>
+      <w:sz w:val="28"/>
+      <w:szCs w:val="28"/>
+      <w:lang w:val="it" w:eastAsia="it-IT"/>
+    </w:rPr>
   </w:style>
 </w:styles>
 </file>
@@ -22093,7 +25330,7 @@
 </file>
 
 <file path=customXml/itemProps1.xml><?xml version="1.0" encoding="utf-8"?>
-<ds:datastoreItem xmlns:ds="http://schemas.openxmlformats.org/officeDocument/2006/customXml" ds:itemID="{DC4262E2-A121-4841-B13B-F89CDD3403A7}">
+<ds:datastoreItem xmlns:ds="http://schemas.openxmlformats.org/officeDocument/2006/customXml" ds:itemID="{3CC3B8CF-4724-47E9-8DB1-AF798D8B0E51}">
   <ds:schemaRefs>
     <ds:schemaRef ds:uri="http://schemas.openxmlformats.org/officeDocument/2006/bibliography"/>
   </ds:schemaRefs>

</xml_diff>